<commit_message>
db security policy updated
</commit_message>
<xml_diff>
--- a/src/uploads/reglament.docx
+++ b/src/uploads/reglament.docx
@@ -16,7 +16,15 @@
           <w:szCs w:val="28"/>
           <w:lang w:val="en-US"/>
         </w:rPr>
-        <w:t xml:space="preserve">                                        </w:t>
+        <w:t xml:space="preserve">   </w:t>
+      </w:r>
+      <w:r>
+        <w:rPr>
+          <w:sz w:val="28"/>
+          <w:szCs w:val="28"/>
+          <w:lang w:val="en-US"/>
+        </w:rPr>
+        <w:t xml:space="preserve">                                     </w:t>
       </w:r>
       <w:r>
         <w:rPr>
@@ -212,15 +220,7 @@
           <w:sz w:val="28"/>
           <w:szCs w:val="28"/>
         </w:rPr>
-        <w:t>18 травня</w:t>
-      </w:r>
-      <w:r>
-        <w:rPr>
-          <w:rFonts w:ascii="TimesNewRomanPSMT" w:hAnsi="TimesNewRomanPSMT" w:cs="TimesNewRomanPSMT"/>
-          <w:sz w:val="28"/>
-          <w:szCs w:val="28"/>
-        </w:rPr>
-        <w:t xml:space="preserve"> </w:t>
+        <w:t>18</w:t>
       </w:r>
       <w:r>
         <w:rPr>
@@ -230,7 +230,7 @@
           <w:sz w:val="28"/>
           <w:szCs w:val="28"/>
         </w:rPr>
-        <w:t>2024</w:t>
+        <w:t>-19</w:t>
       </w:r>
       <w:r>
         <w:rPr>
@@ -240,15 +240,35 @@
           <w:sz w:val="28"/>
           <w:szCs w:val="28"/>
         </w:rPr>
+        <w:t xml:space="preserve"> травня</w:t>
+      </w:r>
+      <w:r>
+        <w:rPr>
+          <w:rFonts w:ascii="TimesNewRomanPSMT" w:hAnsi="TimesNewRomanPSMT" w:cs="TimesNewRomanPSMT"/>
+          <w:sz w:val="28"/>
+          <w:szCs w:val="28"/>
+        </w:rPr>
         <w:t xml:space="preserve"> </w:t>
       </w:r>
       <w:r>
         <w:rPr>
           <w:rFonts w:ascii="TimesNewRomanPSMT" w:hAnsi="TimesNewRomanPSMT" w:cs="TimesNewRomanPSMT"/>
-          <w:sz w:val="28"/>
-          <w:szCs w:val="28"/>
-        </w:rPr>
-        <w:t>(онлайн, початок о 16:00)</w:t>
+          <w:b/>
+          <w:bCs/>
+          <w:sz w:val="28"/>
+          <w:szCs w:val="28"/>
+        </w:rPr>
+        <w:t>2024</w:t>
+      </w:r>
+      <w:r>
+        <w:rPr>
+          <w:rFonts w:ascii="TimesNewRomanPSMT" w:hAnsi="TimesNewRomanPSMT" w:cs="TimesNewRomanPSMT"/>
+          <w:b/>
+          <w:bCs/>
+          <w:sz w:val="28"/>
+          <w:szCs w:val="28"/>
+        </w:rPr>
+        <w:t xml:space="preserve"> (включно)</w:t>
       </w:r>
     </w:p>
     <w:p>
@@ -287,17 +307,7 @@
           <w:szCs w:val="28"/>
           <w:lang w:val="en-US"/>
         </w:rPr>
-        <w:t xml:space="preserve"> </w:t>
-      </w:r>
-      <w:r>
-        <w:rPr>
-          <w:rFonts w:cs="TimesNewRomanPSMT"/>
-          <w:sz w:val="28"/>
-          <w:szCs w:val="28"/>
-          <w:highlight w:val="yellow"/>
-          <w:lang w:val="en-US"/>
-        </w:rPr>
-        <w:t>https://famico.vercel.app/</w:t>
+        <w:t xml:space="preserve"> https://famico.vercel.app/</w:t>
       </w:r>
     </w:p>
     <w:p>
@@ -1002,9 +1012,10 @@
         <w:adjustRightInd w:val="0"/>
         <w:spacing w:after="0" w:line="240" w:lineRule="auto"/>
         <w:rPr>
-          <w:rFonts w:ascii="TimesNewRomanPSMT" w:hAnsi="TimesNewRomanPSMT" w:cs="TimesNewRomanPSMT"/>
-          <w:sz w:val="28"/>
-          <w:szCs w:val="28"/>
+          <w:rFonts w:cs="TimesNewRomanPSMT"/>
+          <w:sz w:val="28"/>
+          <w:szCs w:val="28"/>
+          <w:lang w:val="en-US"/>
         </w:rPr>
       </w:pPr>
       <w:r>
@@ -1038,21 +1049,51 @@
           <w:sz w:val="28"/>
           <w:szCs w:val="28"/>
         </w:rPr>
-        <w:t xml:space="preserve">0 грн. </w:t>
-      </w:r>
-    </w:p>
-    <w:p>
-      <w:pPr>
-        <w:autoSpaceDE w:val="0"/>
-        <w:autoSpaceDN w:val="0"/>
-        <w:adjustRightInd w:val="0"/>
-        <w:spacing w:after="0" w:line="240" w:lineRule="auto"/>
-        <w:rPr>
-          <w:rFonts w:ascii="TimesNewRomanPSMT" w:hAnsi="TimesNewRomanPSMT" w:cs="TimesNewRomanPSMT"/>
-          <w:sz w:val="28"/>
-          <w:szCs w:val="28"/>
-        </w:rPr>
-      </w:pPr>
+        <w:t>0 грн</w:t>
+      </w:r>
+      <w:r>
+        <w:rPr>
+          <w:rFonts w:cs="TimesNewRomanPSMT"/>
+          <w:sz w:val="28"/>
+          <w:szCs w:val="28"/>
+          <w:lang w:val="en-US"/>
+        </w:rPr>
+        <w:t xml:space="preserve"> </w:t>
+      </w:r>
+      <w:r>
+        <w:rPr>
+          <w:rFonts w:cs="TimesNewRomanPSMT"/>
+          <w:sz w:val="28"/>
+          <w:szCs w:val="28"/>
+        </w:rPr>
+        <w:t xml:space="preserve">на </w:t>
+      </w:r>
+      <w:proofErr w:type="spellStart"/>
+      <w:r>
+        <w:rPr>
+          <w:rFonts w:cs="TimesNewRomanPSMT"/>
+          <w:sz w:val="28"/>
+          <w:szCs w:val="28"/>
+        </w:rPr>
+        <w:t>монобанку</w:t>
+      </w:r>
+      <w:proofErr w:type="spellEnd"/>
+      <w:r>
+        <w:rPr>
+          <w:rFonts w:cs="TimesNewRomanPSMT"/>
+          <w:sz w:val="28"/>
+          <w:szCs w:val="28"/>
+        </w:rPr>
+        <w:t>, вказану в формі</w:t>
+      </w:r>
+      <w:r>
+        <w:rPr>
+          <w:rFonts w:ascii="TimesNewRomanPSMT" w:hAnsi="TimesNewRomanPSMT" w:cs="TimesNewRomanPSMT"/>
+          <w:sz w:val="28"/>
+          <w:szCs w:val="28"/>
+        </w:rPr>
+        <w:t xml:space="preserve">. </w:t>
+      </w:r>
       <w:r>
         <w:rPr>
           <w:rFonts w:ascii="TimesNewRomanPSMT" w:hAnsi="TimesNewRomanPSMT" w:cs="TimesNewRomanPSMT"/>
@@ -1083,7 +1124,23 @@
           <w:sz w:val="28"/>
           <w:szCs w:val="28"/>
         </w:rPr>
-        <w:t xml:space="preserve">перераховані на </w:t>
+        <w:t>перерахован</w:t>
+      </w:r>
+      <w:r>
+        <w:rPr>
+          <w:rFonts w:ascii="TimesNewRomanPSMT" w:hAnsi="TimesNewRomanPSMT" w:cs="TimesNewRomanPSMT"/>
+          <w:sz w:val="28"/>
+          <w:szCs w:val="28"/>
+        </w:rPr>
+        <w:t>ий</w:t>
+      </w:r>
+      <w:r>
+        <w:rPr>
+          <w:rFonts w:ascii="TimesNewRomanPSMT" w:hAnsi="TimesNewRomanPSMT" w:cs="TimesNewRomanPSMT"/>
+          <w:sz w:val="28"/>
+          <w:szCs w:val="28"/>
+        </w:rPr>
+        <w:t xml:space="preserve"> на </w:t>
       </w:r>
       <w:r>
         <w:rPr>
@@ -1101,54 +1158,51 @@
         </w:rPr>
         <w:t xml:space="preserve"> </w:t>
       </w:r>
-    </w:p>
-    <w:p>
-      <w:pPr>
-        <w:autoSpaceDE w:val="0"/>
-        <w:autoSpaceDN w:val="0"/>
-        <w:adjustRightInd w:val="0"/>
-        <w:spacing w:after="0" w:line="240" w:lineRule="auto"/>
-        <w:rPr>
-          <w:rFonts w:ascii="TimesNewRomanPSMT" w:hAnsi="TimesNewRomanPSMT" w:cs="TimesNewRomanPSMT"/>
-          <w:sz w:val="28"/>
-          <w:szCs w:val="28"/>
-        </w:rPr>
-      </w:pPr>
-    </w:p>
-    <w:p>
-      <w:pPr>
-        <w:autoSpaceDE w:val="0"/>
-        <w:autoSpaceDN w:val="0"/>
-        <w:adjustRightInd w:val="0"/>
-        <w:spacing w:after="0" w:line="240" w:lineRule="auto"/>
-        <w:rPr>
-          <w:rFonts w:ascii="TimesNewRomanPSMT" w:hAnsi="TimesNewRomanPSMT" w:cs="TimesNewRomanPSMT"/>
-          <w:color w:val="000000" w:themeColor="text1"/>
-          <w:sz w:val="28"/>
-          <w:szCs w:val="28"/>
-        </w:rPr>
-      </w:pPr>
-      <w:r>
-        <w:rPr>
-          <w:rFonts w:ascii="TimesNewRomanPSMT" w:hAnsi="TimesNewRomanPSMT" w:cs="TimesNewRomanPSMT"/>
-          <w:sz w:val="28"/>
-          <w:szCs w:val="28"/>
-        </w:rPr>
-        <w:t>2.6</w:t>
-      </w:r>
-      <w:r>
-        <w:rPr>
-          <w:rFonts w:ascii="TimesNewRomanPSMT" w:hAnsi="TimesNewRomanPSMT" w:cs="TimesNewRomanPSMT"/>
-          <w:color w:val="000000" w:themeColor="text1"/>
-          <w:sz w:val="28"/>
-          <w:szCs w:val="28"/>
-        </w:rPr>
-        <w:t>.</w:t>
-      </w:r>
-      <w:r>
-        <w:rPr>
-          <w:rFonts w:ascii="TimesNewRomanPSMT" w:hAnsi="TimesNewRomanPSMT" w:cs="TimesNewRomanPSMT"/>
-          <w:color w:val="000000" w:themeColor="text1"/>
+      <w:r>
+        <w:rPr>
+          <w:rFonts w:ascii="TimesNewRomanPSMT" w:hAnsi="TimesNewRomanPSMT" w:cs="TimesNewRomanPSMT"/>
+          <w:sz w:val="28"/>
+          <w:szCs w:val="28"/>
+        </w:rPr>
+        <w:t>та благодійні фонди</w:t>
+      </w:r>
+    </w:p>
+    <w:p>
+      <w:pPr>
+        <w:autoSpaceDE w:val="0"/>
+        <w:autoSpaceDN w:val="0"/>
+        <w:adjustRightInd w:val="0"/>
+        <w:spacing w:after="0" w:line="240" w:lineRule="auto"/>
+        <w:rPr>
+          <w:rFonts w:ascii="TimesNewRomanPSMT" w:hAnsi="TimesNewRomanPSMT" w:cs="TimesNewRomanPSMT"/>
+          <w:sz w:val="28"/>
+          <w:szCs w:val="28"/>
+        </w:rPr>
+      </w:pPr>
+    </w:p>
+    <w:p>
+      <w:pPr>
+        <w:autoSpaceDE w:val="0"/>
+        <w:autoSpaceDN w:val="0"/>
+        <w:adjustRightInd w:val="0"/>
+        <w:spacing w:after="0" w:line="240" w:lineRule="auto"/>
+        <w:rPr>
+          <w:rFonts w:ascii="TimesNewRomanPSMT" w:hAnsi="TimesNewRomanPSMT" w:cs="TimesNewRomanPSMT"/>
+          <w:sz w:val="28"/>
+          <w:szCs w:val="28"/>
+        </w:rPr>
+      </w:pPr>
+      <w:r>
+        <w:rPr>
+          <w:rFonts w:ascii="TimesNewRomanPSMT" w:hAnsi="TimesNewRomanPSMT" w:cs="TimesNewRomanPSMT"/>
+          <w:sz w:val="28"/>
+          <w:szCs w:val="28"/>
+        </w:rPr>
+        <w:t>2.6.</w:t>
+      </w:r>
+      <w:r>
+        <w:rPr>
+          <w:rFonts w:ascii="TimesNewRomanPSMT" w:hAnsi="TimesNewRomanPSMT" w:cs="TimesNewRomanPSMT"/>
           <w:sz w:val="28"/>
           <w:szCs w:val="28"/>
         </w:rPr>
@@ -1157,7 +1211,6 @@
       <w:r>
         <w:rPr>
           <w:rFonts w:ascii="TimesNewRomanPSMT" w:hAnsi="TimesNewRomanPSMT" w:cs="TimesNewRomanPSMT"/>
-          <w:color w:val="000000" w:themeColor="text1"/>
           <w:sz w:val="28"/>
           <w:szCs w:val="28"/>
         </w:rPr>
@@ -1166,7 +1219,6 @@
       <w:r>
         <w:rPr>
           <w:rFonts w:ascii="TimesNewRomanPSMT" w:hAnsi="TimesNewRomanPSMT" w:cs="TimesNewRomanPSMT"/>
-          <w:color w:val="000000" w:themeColor="text1"/>
           <w:sz w:val="28"/>
           <w:szCs w:val="28"/>
         </w:rPr>
@@ -1181,7 +1233,6 @@
         <w:spacing w:after="0" w:line="240" w:lineRule="auto"/>
         <w:rPr>
           <w:rFonts w:ascii="TimesNewRomanPSMT" w:hAnsi="TimesNewRomanPSMT" w:cs="TimesNewRomanPSMT"/>
-          <w:color w:val="FF0000"/>
           <w:sz w:val="28"/>
           <w:szCs w:val="28"/>
         </w:rPr>
@@ -1252,78 +1303,94 @@
           <w:sz w:val="28"/>
           <w:szCs w:val="28"/>
         </w:rPr>
-        <w:t>2.9. Конкурс у 2023/2024 навчальному році проводиться за завданнями,</w:t>
-      </w:r>
-    </w:p>
-    <w:p>
-      <w:pPr>
-        <w:autoSpaceDE w:val="0"/>
-        <w:autoSpaceDN w:val="0"/>
-        <w:adjustRightInd w:val="0"/>
-        <w:spacing w:after="0" w:line="240" w:lineRule="auto"/>
-        <w:rPr>
-          <w:rFonts w:ascii="TimesNewRomanPSMT" w:hAnsi="TimesNewRomanPSMT" w:cs="TimesNewRomanPSMT"/>
-          <w:sz w:val="28"/>
-          <w:szCs w:val="28"/>
-        </w:rPr>
-      </w:pPr>
-      <w:r>
-        <w:rPr>
-          <w:rFonts w:ascii="TimesNewRomanPSMT" w:hAnsi="TimesNewRomanPSMT" w:cs="TimesNewRomanPSMT"/>
-          <w:sz w:val="28"/>
-          <w:szCs w:val="28"/>
-        </w:rPr>
-        <w:t xml:space="preserve">визначеними відповідно до вікових груп. </w:t>
-      </w:r>
-      <w:r>
-        <w:rPr>
-          <w:rFonts w:ascii="TimesNewRomanPSMT" w:hAnsi="TimesNewRomanPSMT" w:cs="TimesNewRomanPSMT"/>
-          <w:sz w:val="28"/>
-          <w:szCs w:val="28"/>
-        </w:rPr>
-        <w:t>В</w:t>
-      </w:r>
-      <w:r>
-        <w:rPr>
-          <w:rFonts w:ascii="TimesNewRomanPSMT" w:hAnsi="TimesNewRomanPSMT" w:cs="TimesNewRomanPSMT"/>
-          <w:sz w:val="28"/>
-          <w:szCs w:val="28"/>
-        </w:rPr>
-        <w:t>ідбудеться онлайн,</w:t>
-      </w:r>
-    </w:p>
-    <w:p>
-      <w:pPr>
-        <w:autoSpaceDE w:val="0"/>
-        <w:autoSpaceDN w:val="0"/>
-        <w:adjustRightInd w:val="0"/>
-        <w:spacing w:after="0" w:line="240" w:lineRule="auto"/>
-        <w:rPr>
-          <w:rFonts w:ascii="TimesNewRomanPSMT" w:hAnsi="TimesNewRomanPSMT" w:cs="TimesNewRomanPSMT"/>
-          <w:sz w:val="28"/>
-          <w:szCs w:val="28"/>
-        </w:rPr>
-      </w:pPr>
-    </w:p>
-    <w:p>
-      <w:pPr>
-        <w:autoSpaceDE w:val="0"/>
-        <w:autoSpaceDN w:val="0"/>
-        <w:adjustRightInd w:val="0"/>
-        <w:spacing w:after="0" w:line="240" w:lineRule="auto"/>
-        <w:rPr>
-          <w:rFonts w:ascii="TimesNewRomanPSMT" w:hAnsi="TimesNewRomanPSMT" w:cs="TimesNewRomanPSMT"/>
-          <w:sz w:val="28"/>
-          <w:szCs w:val="28"/>
-        </w:rPr>
-      </w:pPr>
-      <w:r>
-        <w:rPr>
-          <w:rFonts w:ascii="TimesNewRomanPSMT" w:hAnsi="TimesNewRomanPSMT" w:cs="TimesNewRomanPSMT"/>
-          <w:sz w:val="28"/>
-          <w:szCs w:val="28"/>
-        </w:rPr>
-        <w:t xml:space="preserve">2.10. Конкурс проводиться серед учнів у трьох вікових групах: </w:t>
+        <w:t>2.</w:t>
+      </w:r>
+      <w:r>
+        <w:rPr>
+          <w:rFonts w:ascii="TimesNewRomanPSMT" w:hAnsi="TimesNewRomanPSMT" w:cs="TimesNewRomanPSMT"/>
+          <w:sz w:val="28"/>
+          <w:szCs w:val="28"/>
+        </w:rPr>
+        <w:t>8</w:t>
+      </w:r>
+      <w:r>
+        <w:rPr>
+          <w:rFonts w:ascii="TimesNewRomanPSMT" w:hAnsi="TimesNewRomanPSMT" w:cs="TimesNewRomanPSMT"/>
+          <w:sz w:val="28"/>
+          <w:szCs w:val="28"/>
+        </w:rPr>
+        <w:t>. Конкурс у 2023/2024 навчальному році проводиться за завданнями,</w:t>
+      </w:r>
+    </w:p>
+    <w:p>
+      <w:pPr>
+        <w:autoSpaceDE w:val="0"/>
+        <w:autoSpaceDN w:val="0"/>
+        <w:adjustRightInd w:val="0"/>
+        <w:spacing w:after="0" w:line="240" w:lineRule="auto"/>
+        <w:rPr>
+          <w:rFonts w:ascii="TimesNewRomanPSMT" w:hAnsi="TimesNewRomanPSMT" w:cs="TimesNewRomanPSMT"/>
+          <w:sz w:val="28"/>
+          <w:szCs w:val="28"/>
+        </w:rPr>
+      </w:pPr>
+      <w:r>
+        <w:rPr>
+          <w:rFonts w:ascii="TimesNewRomanPSMT" w:hAnsi="TimesNewRomanPSMT" w:cs="TimesNewRomanPSMT"/>
+          <w:sz w:val="28"/>
+          <w:szCs w:val="28"/>
+        </w:rPr>
+        <w:t>визначеними відповідно до вікових груп.</w:t>
+      </w:r>
+    </w:p>
+    <w:p>
+      <w:pPr>
+        <w:autoSpaceDE w:val="0"/>
+        <w:autoSpaceDN w:val="0"/>
+        <w:adjustRightInd w:val="0"/>
+        <w:spacing w:after="0" w:line="240" w:lineRule="auto"/>
+        <w:rPr>
+          <w:rFonts w:ascii="TimesNewRomanPSMT" w:hAnsi="TimesNewRomanPSMT" w:cs="TimesNewRomanPSMT"/>
+          <w:sz w:val="28"/>
+          <w:szCs w:val="28"/>
+        </w:rPr>
+      </w:pPr>
+    </w:p>
+    <w:p>
+      <w:pPr>
+        <w:autoSpaceDE w:val="0"/>
+        <w:autoSpaceDN w:val="0"/>
+        <w:adjustRightInd w:val="0"/>
+        <w:spacing w:after="0" w:line="240" w:lineRule="auto"/>
+        <w:rPr>
+          <w:rFonts w:ascii="TimesNewRomanPSMT" w:hAnsi="TimesNewRomanPSMT" w:cs="TimesNewRomanPSMT"/>
+          <w:sz w:val="28"/>
+          <w:szCs w:val="28"/>
+        </w:rPr>
+      </w:pPr>
+      <w:r>
+        <w:rPr>
+          <w:rFonts w:ascii="TimesNewRomanPSMT" w:hAnsi="TimesNewRomanPSMT" w:cs="TimesNewRomanPSMT"/>
+          <w:sz w:val="28"/>
+          <w:szCs w:val="28"/>
+        </w:rPr>
+        <w:t>2.</w:t>
+      </w:r>
+      <w:r>
+        <w:rPr>
+          <w:rFonts w:ascii="TimesNewRomanPSMT" w:hAnsi="TimesNewRomanPSMT" w:cs="TimesNewRomanPSMT"/>
+          <w:sz w:val="28"/>
+          <w:szCs w:val="28"/>
+        </w:rPr>
+        <w:t>9</w:t>
+      </w:r>
+      <w:r>
+        <w:rPr>
+          <w:rFonts w:ascii="TimesNewRomanPSMT" w:hAnsi="TimesNewRomanPSMT" w:cs="TimesNewRomanPSMT"/>
+          <w:sz w:val="28"/>
+          <w:szCs w:val="28"/>
+        </w:rPr>
+        <w:t xml:space="preserve"> Конкурс проводиться серед учнів у трьох вікових групах: </w:t>
       </w:r>
       <w:r>
         <w:rPr>
@@ -1446,23 +1513,29 @@
           <w:rFonts w:ascii="TimesNewRomanPS-BoldMT" w:hAnsi="TimesNewRomanPS-BoldMT" w:cs="TimesNewRomanPS-BoldMT"/>
           <w:b/>
           <w:bCs/>
-          <w:color w:val="FF0000"/>
-          <w:sz w:val="28"/>
-          <w:szCs w:val="28"/>
-        </w:rPr>
-      </w:pPr>
-      <w:r>
-        <w:rPr>
-          <w:rFonts w:ascii="TimesNewRomanPSMT" w:hAnsi="TimesNewRomanPSMT" w:cs="TimesNewRomanPSMT"/>
-          <w:sz w:val="28"/>
-          <w:szCs w:val="28"/>
-        </w:rPr>
-        <w:t>2.11</w:t>
-      </w:r>
-      <w:r>
-        <w:rPr>
-          <w:rFonts w:ascii="TimesNewRomanPSMT" w:hAnsi="TimesNewRomanPSMT" w:cs="TimesNewRomanPSMT"/>
-          <w:color w:val="FF0000"/>
+          <w:sz w:val="28"/>
+          <w:szCs w:val="28"/>
+        </w:rPr>
+      </w:pPr>
+      <w:r>
+        <w:rPr>
+          <w:rFonts w:ascii="TimesNewRomanPSMT" w:hAnsi="TimesNewRomanPSMT" w:cs="TimesNewRomanPSMT"/>
+          <w:sz w:val="28"/>
+          <w:szCs w:val="28"/>
+        </w:rPr>
+        <w:t>2.1</w:t>
+      </w:r>
+      <w:r>
+        <w:rPr>
+          <w:rFonts w:ascii="TimesNewRomanPSMT" w:hAnsi="TimesNewRomanPSMT" w:cs="TimesNewRomanPSMT"/>
+          <w:sz w:val="28"/>
+          <w:szCs w:val="28"/>
+        </w:rPr>
+        <w:t>0</w:t>
+      </w:r>
+      <w:r>
+        <w:rPr>
+          <w:rFonts w:ascii="TimesNewRomanPSMT" w:hAnsi="TimesNewRomanPSMT" w:cs="TimesNewRomanPSMT"/>
           <w:sz w:val="28"/>
           <w:szCs w:val="28"/>
         </w:rPr>
@@ -1500,12 +1573,19 @@
           <w:sz w:val="28"/>
           <w:szCs w:val="28"/>
         </w:rPr>
-        <w:t>2.12</w:t>
-      </w:r>
-      <w:r>
-        <w:rPr>
-          <w:rFonts w:ascii="TimesNewRomanPSMT" w:hAnsi="TimesNewRomanPSMT" w:cs="TimesNewRomanPSMT"/>
-          <w:color w:val="000000" w:themeColor="text1"/>
+        <w:t>2.1</w:t>
+      </w:r>
+      <w:r>
+        <w:rPr>
+          <w:rFonts w:ascii="TimesNewRomanPSMT" w:hAnsi="TimesNewRomanPSMT" w:cs="TimesNewRomanPSMT"/>
+          <w:sz w:val="28"/>
+          <w:szCs w:val="28"/>
+        </w:rPr>
+        <w:t>1</w:t>
+      </w:r>
+      <w:r>
+        <w:rPr>
+          <w:rFonts w:ascii="TimesNewRomanPSMT" w:hAnsi="TimesNewRomanPSMT" w:cs="TimesNewRomanPSMT"/>
           <w:sz w:val="28"/>
           <w:szCs w:val="28"/>
         </w:rPr>
@@ -1514,7 +1594,6 @@
       <w:r>
         <w:rPr>
           <w:rFonts w:ascii="TimesNewRomanPSMT" w:hAnsi="TimesNewRomanPSMT" w:cs="TimesNewRomanPSMT"/>
-          <w:color w:val="000000" w:themeColor="text1"/>
           <w:sz w:val="28"/>
           <w:szCs w:val="28"/>
         </w:rPr>
@@ -1523,7 +1602,6 @@
       <w:r>
         <w:rPr>
           <w:rFonts w:ascii="TimesNewRomanPSMT" w:hAnsi="TimesNewRomanPSMT" w:cs="TimesNewRomanPSMT"/>
-          <w:color w:val="000000" w:themeColor="text1"/>
           <w:sz w:val="28"/>
           <w:szCs w:val="28"/>
         </w:rPr>
@@ -1532,7 +1610,6 @@
       <w:r>
         <w:rPr>
           <w:rFonts w:ascii="TimesNewRomanPSMT" w:hAnsi="TimesNewRomanPSMT" w:cs="TimesNewRomanPSMT"/>
-          <w:color w:val="000000" w:themeColor="text1"/>
           <w:sz w:val="28"/>
           <w:szCs w:val="28"/>
         </w:rPr>
@@ -1541,7 +1618,6 @@
       <w:r>
         <w:rPr>
           <w:rFonts w:ascii="TimesNewRomanPSMT" w:hAnsi="TimesNewRomanPSMT" w:cs="TimesNewRomanPSMT"/>
-          <w:color w:val="000000" w:themeColor="text1"/>
           <w:sz w:val="28"/>
           <w:szCs w:val="28"/>
         </w:rPr>
@@ -1556,62 +1632,224 @@
           <w:szCs w:val="28"/>
           <w:lang w:val="en-US"/>
         </w:rPr>
-        <w:t>https://</w:t>
+        <w:t>https://famico.vercel.app</w:t>
+      </w:r>
+      <w:r>
+        <w:rPr>
+          <w:rFonts w:cs="TimesNewRomanPSMT"/>
+          <w:sz w:val="28"/>
+          <w:szCs w:val="28"/>
+        </w:rPr>
+        <w:t xml:space="preserve"> за електронною поштою</w:t>
+      </w:r>
+    </w:p>
+    <w:p>
+      <w:pPr>
+        <w:autoSpaceDE w:val="0"/>
+        <w:autoSpaceDN w:val="0"/>
+        <w:adjustRightInd w:val="0"/>
+        <w:spacing w:after="0" w:line="240" w:lineRule="auto"/>
+        <w:rPr>
+          <w:rFonts w:ascii="TimesNewRomanPSMT" w:hAnsi="TimesNewRomanPSMT" w:cs="TimesNewRomanPSMT"/>
+          <w:sz w:val="28"/>
+          <w:szCs w:val="28"/>
+        </w:rPr>
+      </w:pPr>
+    </w:p>
+    <w:p>
+      <w:pPr>
+        <w:autoSpaceDE w:val="0"/>
+        <w:autoSpaceDN w:val="0"/>
+        <w:adjustRightInd w:val="0"/>
+        <w:spacing w:after="0" w:line="240" w:lineRule="auto"/>
+        <w:rPr>
+          <w:rFonts w:ascii="TimesNewRomanPSMT" w:hAnsi="TimesNewRomanPSMT" w:cs="TimesNewRomanPSMT"/>
+          <w:sz w:val="28"/>
+          <w:szCs w:val="28"/>
+        </w:rPr>
+      </w:pPr>
+      <w:r>
+        <w:rPr>
+          <w:rFonts w:ascii="TimesNewRomanPSMT" w:hAnsi="TimesNewRomanPSMT" w:cs="TimesNewRomanPSMT"/>
+          <w:sz w:val="28"/>
+          <w:szCs w:val="28"/>
+        </w:rPr>
+        <w:t>2.1</w:t>
+      </w:r>
+      <w:r>
+        <w:rPr>
+          <w:rFonts w:ascii="TimesNewRomanPSMT" w:hAnsi="TimesNewRomanPSMT" w:cs="TimesNewRomanPSMT"/>
+          <w:sz w:val="28"/>
+          <w:szCs w:val="28"/>
+        </w:rPr>
+        <w:t>2</w:t>
+      </w:r>
+      <w:r>
+        <w:rPr>
+          <w:rFonts w:ascii="TimesNewRomanPSMT" w:hAnsi="TimesNewRomanPSMT" w:cs="TimesNewRomanPSMT"/>
+          <w:sz w:val="28"/>
+          <w:szCs w:val="28"/>
+        </w:rPr>
+        <w:t xml:space="preserve">. Для участі у Конкурсі необхідно </w:t>
+      </w:r>
+      <w:r>
+        <w:rPr>
+          <w:rFonts w:ascii="TimesNewRomanPS-BoldMT" w:hAnsi="TimesNewRomanPS-BoldMT" w:cs="TimesNewRomanPS-BoldMT"/>
+          <w:b/>
+          <w:bCs/>
+          <w:sz w:val="28"/>
+          <w:szCs w:val="28"/>
+        </w:rPr>
+        <w:t xml:space="preserve">до </w:t>
+      </w:r>
+      <w:r>
+        <w:rPr>
+          <w:rFonts w:ascii="TimesNewRomanPS-BoldMT" w:hAnsi="TimesNewRomanPS-BoldMT" w:cs="TimesNewRomanPS-BoldMT"/>
+          <w:b/>
+          <w:bCs/>
+          <w:sz w:val="28"/>
+          <w:szCs w:val="28"/>
+        </w:rPr>
+        <w:t>18</w:t>
+      </w:r>
+      <w:r>
+        <w:rPr>
+          <w:rFonts w:ascii="TimesNewRomanPS-BoldMT" w:hAnsi="TimesNewRomanPS-BoldMT" w:cs="TimesNewRomanPS-BoldMT"/>
+          <w:b/>
+          <w:bCs/>
+          <w:sz w:val="28"/>
+          <w:szCs w:val="28"/>
+        </w:rPr>
+        <w:t xml:space="preserve"> </w:t>
+      </w:r>
+      <w:r>
+        <w:rPr>
+          <w:rFonts w:ascii="TimesNewRomanPS-BoldMT" w:hAnsi="TimesNewRomanPS-BoldMT" w:cs="TimesNewRomanPS-BoldMT"/>
+          <w:b/>
+          <w:bCs/>
+          <w:sz w:val="28"/>
+          <w:szCs w:val="28"/>
+        </w:rPr>
+        <w:t>травня</w:t>
+      </w:r>
+      <w:r>
+        <w:rPr>
+          <w:rFonts w:ascii="TimesNewRomanPS-BoldMT" w:hAnsi="TimesNewRomanPS-BoldMT" w:cs="TimesNewRomanPS-BoldMT"/>
+          <w:b/>
+          <w:bCs/>
+          <w:sz w:val="28"/>
+          <w:szCs w:val="28"/>
+        </w:rPr>
+        <w:t xml:space="preserve"> 2024 року </w:t>
+      </w:r>
+      <w:r>
+        <w:rPr>
+          <w:rFonts w:ascii="TimesNewRomanPSMT" w:hAnsi="TimesNewRomanPSMT" w:cs="TimesNewRomanPSMT"/>
+          <w:sz w:val="28"/>
+          <w:szCs w:val="28"/>
+        </w:rPr>
+        <w:t>до 18.00</w:t>
+      </w:r>
+      <w:r>
+        <w:rPr>
+          <w:rFonts w:ascii="TimesNewRomanPSMT" w:hAnsi="TimesNewRomanPSMT" w:cs="TimesNewRomanPSMT"/>
+          <w:sz w:val="28"/>
+          <w:szCs w:val="28"/>
+        </w:rPr>
+        <w:t xml:space="preserve"> </w:t>
+      </w:r>
+      <w:r>
+        <w:rPr>
+          <w:rFonts w:ascii="TimesNewRomanPSMT" w:hAnsi="TimesNewRomanPSMT" w:cs="TimesNewRomanPSMT"/>
+          <w:sz w:val="28"/>
+          <w:szCs w:val="28"/>
+        </w:rPr>
+        <w:t>заповнити</w:t>
+      </w:r>
+      <w:r>
+        <w:rPr>
+          <w:rFonts w:ascii="TimesNewRomanPSMT" w:hAnsi="TimesNewRomanPSMT" w:cs="TimesNewRomanPSMT"/>
+          <w:sz w:val="28"/>
+          <w:szCs w:val="28"/>
+        </w:rPr>
+        <w:t xml:space="preserve"> </w:t>
+      </w:r>
+      <w:r>
+        <w:rPr>
+          <w:rFonts w:ascii="TimesNewRomanPSMT" w:hAnsi="TimesNewRomanPSMT" w:cs="TimesNewRomanPSMT"/>
+          <w:sz w:val="28"/>
+          <w:szCs w:val="28"/>
+        </w:rPr>
+        <w:t>відповідну реєстраційну форму</w:t>
+      </w:r>
+    </w:p>
+    <w:p>
+      <w:pPr>
+        <w:autoSpaceDE w:val="0"/>
+        <w:autoSpaceDN w:val="0"/>
+        <w:adjustRightInd w:val="0"/>
+        <w:spacing w:after="0" w:line="240" w:lineRule="auto"/>
+        <w:rPr>
+          <w:rFonts w:ascii="TimesNewRomanPSMT" w:hAnsi="TimesNewRomanPSMT" w:cs="TimesNewRomanPSMT"/>
+          <w:sz w:val="28"/>
+          <w:szCs w:val="28"/>
+        </w:rPr>
+      </w:pPr>
+    </w:p>
+    <w:p>
+      <w:pPr>
+        <w:autoSpaceDE w:val="0"/>
+        <w:autoSpaceDN w:val="0"/>
+        <w:adjustRightInd w:val="0"/>
+        <w:spacing w:after="0" w:line="240" w:lineRule="auto"/>
+        <w:rPr>
+          <w:rFonts w:ascii="TimesNewRomanPSMT" w:hAnsi="TimesNewRomanPSMT" w:cs="TimesNewRomanPSMT"/>
+          <w:sz w:val="28"/>
+          <w:szCs w:val="28"/>
+        </w:rPr>
+      </w:pPr>
+      <w:r>
+        <w:rPr>
+          <w:rFonts w:ascii="TimesNewRomanPSMT" w:hAnsi="TimesNewRomanPSMT" w:cs="TimesNewRomanPSMT"/>
+          <w:sz w:val="28"/>
+          <w:szCs w:val="28"/>
+        </w:rPr>
+        <w:t>2.1</w:t>
+      </w:r>
+      <w:r>
+        <w:rPr>
+          <w:rFonts w:ascii="TimesNewRomanPSMT" w:hAnsi="TimesNewRomanPSMT" w:cs="TimesNewRomanPSMT"/>
+          <w:sz w:val="28"/>
+          <w:szCs w:val="28"/>
+        </w:rPr>
+        <w:t>3</w:t>
+      </w:r>
+      <w:r>
+        <w:rPr>
+          <w:rFonts w:ascii="TimesNewRomanPSMT" w:hAnsi="TimesNewRomanPSMT" w:cs="TimesNewRomanPSMT"/>
+          <w:sz w:val="28"/>
+          <w:szCs w:val="28"/>
+        </w:rPr>
+        <w:t xml:space="preserve">. На сайті </w:t>
       </w:r>
       <w:r>
         <w:rPr>
           <w:rFonts w:cs="TimesNewRomanPSMT"/>
           <w:b/>
           <w:bCs/>
-          <w:color w:val="000000" w:themeColor="text1"/>
           <w:sz w:val="28"/>
           <w:szCs w:val="28"/>
           <w:lang w:val="en-US"/>
         </w:rPr>
-        <w:t>famico.vercel.app</w:t>
+        <w:t>https://famico.vercel.app</w:t>
       </w:r>
       <w:r>
         <w:rPr>
           <w:rFonts w:cs="TimesNewRomanPSMT"/>
-          <w:color w:val="000000" w:themeColor="text1"/>
-          <w:sz w:val="28"/>
-          <w:szCs w:val="28"/>
-        </w:rPr>
-        <w:t xml:space="preserve"> за електронною поштою</w:t>
-      </w:r>
-    </w:p>
-    <w:p>
-      <w:pPr>
-        <w:autoSpaceDE w:val="0"/>
-        <w:autoSpaceDN w:val="0"/>
-        <w:adjustRightInd w:val="0"/>
-        <w:spacing w:after="0" w:line="240" w:lineRule="auto"/>
-        <w:rPr>
-          <w:rFonts w:ascii="TimesNewRomanPSMT" w:hAnsi="TimesNewRomanPSMT" w:cs="TimesNewRomanPSMT"/>
-          <w:sz w:val="28"/>
-          <w:szCs w:val="28"/>
-        </w:rPr>
-      </w:pPr>
-    </w:p>
-    <w:p>
-      <w:pPr>
-        <w:autoSpaceDE w:val="0"/>
-        <w:autoSpaceDN w:val="0"/>
-        <w:adjustRightInd w:val="0"/>
-        <w:spacing w:after="0" w:line="240" w:lineRule="auto"/>
-        <w:rPr>
-          <w:rFonts w:ascii="TimesNewRomanPSMT" w:hAnsi="TimesNewRomanPSMT" w:cs="TimesNewRomanPSMT"/>
-          <w:sz w:val="28"/>
-          <w:szCs w:val="28"/>
-        </w:rPr>
-      </w:pPr>
-      <w:r>
-        <w:rPr>
-          <w:rFonts w:ascii="TimesNewRomanPSMT" w:hAnsi="TimesNewRomanPSMT" w:cs="TimesNewRomanPSMT"/>
-          <w:sz w:val="28"/>
-          <w:szCs w:val="28"/>
-        </w:rPr>
-        <w:t xml:space="preserve">2.13. Для участі у Конкурсі необхідно </w:t>
+          <w:sz w:val="28"/>
+          <w:szCs w:val="28"/>
+        </w:rPr>
+        <w:t xml:space="preserve">  </w:t>
       </w:r>
       <w:r>
         <w:rPr>
@@ -1621,7 +1859,7 @@
           <w:sz w:val="28"/>
           <w:szCs w:val="28"/>
         </w:rPr>
-        <w:t xml:space="preserve">до </w:t>
+        <w:t>20 травня</w:t>
       </w:r>
       <w:r>
         <w:rPr>
@@ -1631,7 +1869,234 @@
           <w:sz w:val="28"/>
           <w:szCs w:val="28"/>
         </w:rPr>
-        <w:t>18</w:t>
+        <w:t xml:space="preserve"> 2024 року </w:t>
+      </w:r>
+      <w:r>
+        <w:rPr>
+          <w:rFonts w:ascii="TimesNewRomanPSMT" w:hAnsi="TimesNewRomanPSMT" w:cs="TimesNewRomanPSMT"/>
+          <w:sz w:val="28"/>
+          <w:szCs w:val="28"/>
+        </w:rPr>
+        <w:t>будуть оголошені результати  Конкурсу.</w:t>
+      </w:r>
+    </w:p>
+    <w:p>
+      <w:pPr>
+        <w:autoSpaceDE w:val="0"/>
+        <w:autoSpaceDN w:val="0"/>
+        <w:adjustRightInd w:val="0"/>
+        <w:spacing w:after="0" w:line="240" w:lineRule="auto"/>
+        <w:rPr>
+          <w:rFonts w:ascii="TimesNewRomanPSMT" w:hAnsi="TimesNewRomanPSMT" w:cs="TimesNewRomanPSMT"/>
+          <w:sz w:val="28"/>
+          <w:szCs w:val="28"/>
+        </w:rPr>
+      </w:pPr>
+    </w:p>
+    <w:p>
+      <w:pPr>
+        <w:jc w:val="center"/>
+        <w:rPr>
+          <w:sz w:val="32"/>
+          <w:szCs w:val="32"/>
+        </w:rPr>
+      </w:pPr>
+      <w:r>
+        <w:rPr>
+          <w:sz w:val="32"/>
+          <w:szCs w:val="32"/>
+        </w:rPr>
+        <w:t>3.</w:t>
+      </w:r>
+      <w:r>
+        <w:rPr>
+          <w:sz w:val="32"/>
+          <w:szCs w:val="32"/>
+        </w:rPr>
+        <w:t>Зміст і структура завдань</w:t>
+      </w:r>
+    </w:p>
+    <w:p>
+      <w:pPr>
+        <w:autoSpaceDE w:val="0"/>
+        <w:autoSpaceDN w:val="0"/>
+        <w:adjustRightInd w:val="0"/>
+        <w:spacing w:after="0" w:line="240" w:lineRule="auto"/>
+        <w:rPr>
+          <w:rFonts w:ascii="TimesNewRomanPSMT" w:hAnsi="TimesNewRomanPSMT" w:cs="TimesNewRomanPSMT"/>
+          <w:sz w:val="28"/>
+          <w:szCs w:val="28"/>
+        </w:rPr>
+      </w:pPr>
+      <w:r>
+        <w:rPr>
+          <w:rFonts w:ascii="TimesNewRomanPSMT" w:hAnsi="TimesNewRomanPSMT" w:cs="TimesNewRomanPSMT"/>
+          <w:sz w:val="28"/>
+          <w:szCs w:val="28"/>
+        </w:rPr>
+        <w:t xml:space="preserve">3.1. Учасникам Конкурсу пропонують </w:t>
+      </w:r>
+      <w:r>
+        <w:rPr>
+          <w:rFonts w:ascii="TimesNewRomanPSMT" w:hAnsi="TimesNewRomanPSMT" w:cs="TimesNewRomanPSMT"/>
+          <w:sz w:val="28"/>
+          <w:szCs w:val="28"/>
+        </w:rPr>
+        <w:t>20 завдань</w:t>
+      </w:r>
+      <w:r>
+        <w:rPr>
+          <w:rFonts w:ascii="TimesNewRomanPSMT" w:hAnsi="TimesNewRomanPSMT" w:cs="TimesNewRomanPSMT"/>
+          <w:sz w:val="28"/>
+          <w:szCs w:val="28"/>
+        </w:rPr>
+        <w:t xml:space="preserve"> різного ступеня складності</w:t>
+      </w:r>
+    </w:p>
+    <w:p>
+      <w:pPr>
+        <w:autoSpaceDE w:val="0"/>
+        <w:autoSpaceDN w:val="0"/>
+        <w:adjustRightInd w:val="0"/>
+        <w:spacing w:after="0" w:line="240" w:lineRule="auto"/>
+        <w:rPr>
+          <w:rFonts w:ascii="TimesNewRomanPSMT" w:hAnsi="TimesNewRomanPSMT" w:cs="TimesNewRomanPSMT"/>
+          <w:sz w:val="28"/>
+          <w:szCs w:val="28"/>
+        </w:rPr>
+      </w:pPr>
+      <w:r>
+        <w:rPr>
+          <w:rFonts w:ascii="TimesNewRomanPSMT" w:hAnsi="TimesNewRomanPSMT" w:cs="TimesNewRomanPSMT"/>
+          <w:sz w:val="28"/>
+          <w:szCs w:val="28"/>
+        </w:rPr>
+        <w:t>3.2. Усі завдання відкритої форми, тому необхідно розв’язати і вписати правильну</w:t>
+      </w:r>
+      <w:r>
+        <w:rPr>
+          <w:rFonts w:ascii="TimesNewRomanPSMT" w:hAnsi="TimesNewRomanPSMT" w:cs="TimesNewRomanPSMT"/>
+          <w:sz w:val="28"/>
+          <w:szCs w:val="28"/>
+        </w:rPr>
+        <w:t xml:space="preserve"> </w:t>
+      </w:r>
+      <w:r>
+        <w:rPr>
+          <w:rFonts w:ascii="TimesNewRomanPSMT" w:hAnsi="TimesNewRomanPSMT" w:cs="TimesNewRomanPSMT"/>
+          <w:sz w:val="28"/>
+          <w:szCs w:val="28"/>
+        </w:rPr>
+        <w:t>відповідь.</w:t>
+      </w:r>
+    </w:p>
+    <w:p>
+      <w:pPr>
+        <w:autoSpaceDE w:val="0"/>
+        <w:autoSpaceDN w:val="0"/>
+        <w:adjustRightInd w:val="0"/>
+        <w:spacing w:after="0" w:line="240" w:lineRule="auto"/>
+        <w:rPr>
+          <w:rFonts w:ascii="TimesNewRomanPSMT" w:hAnsi="TimesNewRomanPSMT" w:cs="TimesNewRomanPSMT"/>
+          <w:sz w:val="28"/>
+          <w:szCs w:val="28"/>
+        </w:rPr>
+      </w:pPr>
+      <w:r>
+        <w:rPr>
+          <w:rFonts w:ascii="TimesNewRomanPSMT" w:hAnsi="TimesNewRomanPSMT" w:cs="TimesNewRomanPSMT"/>
+          <w:sz w:val="28"/>
+          <w:szCs w:val="28"/>
+        </w:rPr>
+        <w:t xml:space="preserve">Неправильна відповідь або її відсутність оцінюється в 0 балів. </w:t>
+      </w:r>
+    </w:p>
+    <w:p>
+      <w:pPr>
+        <w:autoSpaceDE w:val="0"/>
+        <w:autoSpaceDN w:val="0"/>
+        <w:adjustRightInd w:val="0"/>
+        <w:spacing w:after="0" w:line="240" w:lineRule="auto"/>
+        <w:rPr>
+          <w:rFonts w:ascii="TimesNewRomanPSMT" w:hAnsi="TimesNewRomanPSMT" w:cs="TimesNewRomanPSMT"/>
+          <w:sz w:val="28"/>
+          <w:szCs w:val="28"/>
+        </w:rPr>
+      </w:pPr>
+      <w:r>
+        <w:rPr>
+          <w:rFonts w:ascii="TimesNewRomanPSMT" w:hAnsi="TimesNewRomanPSMT" w:cs="TimesNewRomanPSMT"/>
+          <w:sz w:val="28"/>
+          <w:szCs w:val="28"/>
+        </w:rPr>
+        <w:t>Оцінювання завдань визначається сумарною кількістю балів, набраних одним</w:t>
+      </w:r>
+      <w:r>
+        <w:rPr>
+          <w:rFonts w:ascii="TimesNewRomanPSMT" w:hAnsi="TimesNewRomanPSMT" w:cs="TimesNewRomanPSMT"/>
+          <w:sz w:val="28"/>
+          <w:szCs w:val="28"/>
+        </w:rPr>
+        <w:t xml:space="preserve"> </w:t>
+      </w:r>
+      <w:r>
+        <w:rPr>
+          <w:rFonts w:ascii="TimesNewRomanPSMT" w:hAnsi="TimesNewRomanPSMT" w:cs="TimesNewRomanPSMT"/>
+          <w:sz w:val="28"/>
+          <w:szCs w:val="28"/>
+        </w:rPr>
+        <w:t>учасником Конкурсу.</w:t>
+      </w:r>
+    </w:p>
+    <w:p>
+      <w:pPr>
+        <w:autoSpaceDE w:val="0"/>
+        <w:autoSpaceDN w:val="0"/>
+        <w:adjustRightInd w:val="0"/>
+        <w:spacing w:after="0" w:line="240" w:lineRule="auto"/>
+        <w:rPr>
+          <w:rFonts w:ascii="TimesNewRomanPSMT" w:hAnsi="TimesNewRomanPSMT" w:cs="TimesNewRomanPSMT"/>
+          <w:sz w:val="28"/>
+          <w:szCs w:val="28"/>
+        </w:rPr>
+      </w:pPr>
+    </w:p>
+    <w:p>
+      <w:pPr>
+        <w:jc w:val="center"/>
+        <w:rPr>
+          <w:sz w:val="32"/>
+          <w:szCs w:val="32"/>
+        </w:rPr>
+      </w:pPr>
+      <w:r>
+        <w:rPr>
+          <w:sz w:val="32"/>
+          <w:szCs w:val="32"/>
+        </w:rPr>
+        <w:t>4.Порядок проведення конкурсу</w:t>
+      </w:r>
+    </w:p>
+    <w:p>
+      <w:pPr>
+        <w:autoSpaceDE w:val="0"/>
+        <w:autoSpaceDN w:val="0"/>
+        <w:adjustRightInd w:val="0"/>
+        <w:spacing w:after="0" w:line="240" w:lineRule="auto"/>
+        <w:rPr>
+          <w:rFonts w:ascii="TimesNewRomanPSMT" w:hAnsi="TimesNewRomanPSMT" w:cs="TimesNewRomanPSMT"/>
+          <w:sz w:val="28"/>
+          <w:szCs w:val="28"/>
+        </w:rPr>
+      </w:pPr>
+      <w:r>
+        <w:rPr>
+          <w:rFonts w:ascii="TimesNewRomanPSMT" w:hAnsi="TimesNewRomanPSMT" w:cs="TimesNewRomanPSMT"/>
+          <w:sz w:val="28"/>
+          <w:szCs w:val="28"/>
+        </w:rPr>
+        <w:lastRenderedPageBreak/>
+        <w:t xml:space="preserve">4.1. </w:t>
       </w:r>
       <w:r>
         <w:rPr>
@@ -1641,7 +2106,7 @@
           <w:sz w:val="28"/>
           <w:szCs w:val="28"/>
         </w:rPr>
-        <w:t xml:space="preserve"> </w:t>
+        <w:t xml:space="preserve">18 </w:t>
       </w:r>
       <w:r>
         <w:rPr>
@@ -1651,7 +2116,7 @@
           <w:sz w:val="28"/>
           <w:szCs w:val="28"/>
         </w:rPr>
-        <w:t>травня</w:t>
+        <w:t xml:space="preserve">– 19 </w:t>
       </w:r>
       <w:r>
         <w:rPr>
@@ -1661,15 +2126,15 @@
           <w:sz w:val="28"/>
           <w:szCs w:val="28"/>
         </w:rPr>
-        <w:t xml:space="preserve"> 2024 року </w:t>
-      </w:r>
-      <w:r>
-        <w:rPr>
-          <w:rFonts w:ascii="TimesNewRomanPSMT" w:hAnsi="TimesNewRomanPSMT" w:cs="TimesNewRomanPSMT"/>
-          <w:sz w:val="28"/>
-          <w:szCs w:val="28"/>
-        </w:rPr>
-        <w:t>до 18.00</w:t>
+        <w:t xml:space="preserve">травня 2023 року </w:t>
+      </w:r>
+      <w:r>
+        <w:rPr>
+          <w:rFonts w:ascii="TimesNewRomanPSMT" w:hAnsi="TimesNewRomanPSMT" w:cs="TimesNewRomanPSMT"/>
+          <w:sz w:val="28"/>
+          <w:szCs w:val="28"/>
+        </w:rPr>
+        <w:t xml:space="preserve"> учасники</w:t>
       </w:r>
       <w:r>
         <w:rPr>
@@ -1685,75 +2150,7 @@
           <w:sz w:val="28"/>
           <w:szCs w:val="28"/>
         </w:rPr>
-        <w:t>заповнити</w:t>
-      </w:r>
-      <w:r>
-        <w:rPr>
-          <w:rFonts w:ascii="TimesNewRomanPSMT" w:hAnsi="TimesNewRomanPSMT" w:cs="TimesNewRomanPSMT"/>
-          <w:sz w:val="28"/>
-          <w:szCs w:val="28"/>
-        </w:rPr>
-        <w:t xml:space="preserve"> </w:t>
-      </w:r>
-      <w:r>
-        <w:rPr>
-          <w:rFonts w:ascii="TimesNewRomanPSMT" w:hAnsi="TimesNewRomanPSMT" w:cs="TimesNewRomanPSMT"/>
-          <w:sz w:val="28"/>
-          <w:szCs w:val="28"/>
-        </w:rPr>
-        <w:t>відповідну реєстраційну форму</w:t>
-      </w:r>
-    </w:p>
-    <w:p>
-      <w:pPr>
-        <w:autoSpaceDE w:val="0"/>
-        <w:autoSpaceDN w:val="0"/>
-        <w:adjustRightInd w:val="0"/>
-        <w:spacing w:after="0" w:line="240" w:lineRule="auto"/>
-        <w:rPr>
-          <w:rFonts w:ascii="TimesNewRomanPSMT" w:hAnsi="TimesNewRomanPSMT" w:cs="TimesNewRomanPSMT"/>
-          <w:sz w:val="28"/>
-          <w:szCs w:val="28"/>
-        </w:rPr>
-      </w:pPr>
-    </w:p>
-    <w:p>
-      <w:pPr>
-        <w:autoSpaceDE w:val="0"/>
-        <w:autoSpaceDN w:val="0"/>
-        <w:adjustRightInd w:val="0"/>
-        <w:spacing w:after="0" w:line="240" w:lineRule="auto"/>
-        <w:rPr>
-          <w:rFonts w:ascii="TimesNewRomanPSMT" w:hAnsi="TimesNewRomanPSMT" w:cs="TimesNewRomanPSMT"/>
-          <w:sz w:val="28"/>
-          <w:szCs w:val="28"/>
-        </w:rPr>
-      </w:pPr>
-      <w:r>
-        <w:rPr>
-          <w:rFonts w:ascii="TimesNewRomanPSMT" w:hAnsi="TimesNewRomanPSMT" w:cs="TimesNewRomanPSMT"/>
-          <w:sz w:val="28"/>
-          <w:szCs w:val="28"/>
-        </w:rPr>
-        <w:t xml:space="preserve">2.14. </w:t>
-      </w:r>
-      <w:r>
-        <w:rPr>
-          <w:rFonts w:ascii="TimesNewRomanPSMT" w:hAnsi="TimesNewRomanPSMT" w:cs="TimesNewRomanPSMT"/>
-          <w:color w:val="000000" w:themeColor="text1"/>
-          <w:sz w:val="28"/>
-          <w:szCs w:val="28"/>
-        </w:rPr>
-        <w:t>На сайті</w:t>
-      </w:r>
-      <w:r>
-        <w:rPr>
-          <w:rFonts w:ascii="TimesNewRomanPSMT" w:hAnsi="TimesNewRomanPSMT" w:cs="TimesNewRomanPSMT"/>
-          <w:color w:val="FF0000"/>
-          <w:sz w:val="28"/>
-          <w:szCs w:val="28"/>
-        </w:rPr>
-        <w:t xml:space="preserve"> </w:t>
+        <w:t xml:space="preserve">авторизуються на сайті </w:t>
       </w:r>
       <w:r>
         <w:rPr>
@@ -1764,37 +2161,378 @@
           <w:szCs w:val="28"/>
           <w:lang w:val="en-US"/>
         </w:rPr>
-        <w:t>https://</w:t>
+        <w:t>https://famico.vercel.app</w:t>
+      </w:r>
+      <w:r>
+        <w:rPr>
+          <w:rFonts w:ascii="TimesNewRomanPSMT" w:hAnsi="TimesNewRomanPSMT" w:cs="TimesNewRomanPSMT"/>
+          <w:sz w:val="28"/>
+          <w:szCs w:val="28"/>
+        </w:rPr>
+        <w:t xml:space="preserve"> за допомогою електронної пошти, вказаної</w:t>
       </w:r>
       <w:r>
         <w:rPr>
           <w:rFonts w:cs="TimesNewRomanPSMT"/>
-          <w:b/>
-          <w:bCs/>
-          <w:color w:val="000000" w:themeColor="text1"/>
           <w:sz w:val="28"/>
           <w:szCs w:val="28"/>
           <w:lang w:val="en-US"/>
         </w:rPr>
-        <w:t>famico.vercel.app</w:t>
-      </w:r>
-      <w:r>
+        <w:t xml:space="preserve"> </w:t>
+      </w:r>
+      <w:r>
+        <w:rPr>
+          <w:rFonts w:ascii="TimesNewRomanPSMT" w:hAnsi="TimesNewRomanPSMT" w:cs="TimesNewRomanPSMT"/>
+          <w:sz w:val="28"/>
+          <w:szCs w:val="28"/>
+        </w:rPr>
+        <w:t>під час реєстрації і виконують завдання своєї вікової групи</w:t>
+      </w:r>
+    </w:p>
+    <w:p>
+      <w:pPr>
+        <w:autoSpaceDE w:val="0"/>
+        <w:autoSpaceDN w:val="0"/>
+        <w:adjustRightInd w:val="0"/>
+        <w:spacing w:after="0" w:line="240" w:lineRule="auto"/>
+        <w:rPr>
+          <w:rFonts w:ascii="TimesNewRomanPSMT" w:hAnsi="TimesNewRomanPSMT" w:cs="TimesNewRomanPSMT"/>
+          <w:sz w:val="28"/>
+          <w:szCs w:val="28"/>
+        </w:rPr>
+      </w:pPr>
+    </w:p>
+    <w:p>
+      <w:pPr>
+        <w:autoSpaceDE w:val="0"/>
+        <w:autoSpaceDN w:val="0"/>
+        <w:adjustRightInd w:val="0"/>
+        <w:spacing w:after="0" w:line="240" w:lineRule="auto"/>
+        <w:rPr>
+          <w:rFonts w:ascii="TimesNewRomanPSMT" w:hAnsi="TimesNewRomanPSMT" w:cs="TimesNewRomanPSMT"/>
+          <w:sz w:val="28"/>
+          <w:szCs w:val="28"/>
+        </w:rPr>
+      </w:pPr>
+      <w:r>
+        <w:rPr>
+          <w:rFonts w:ascii="TimesNewRomanPSMT" w:hAnsi="TimesNewRomanPSMT" w:cs="TimesNewRomanPSMT"/>
+          <w:sz w:val="28"/>
+          <w:szCs w:val="28"/>
+        </w:rPr>
+        <w:t>4.2. Усі завдання учасники Конкурсу повинні виконувати самостійно.</w:t>
+      </w:r>
+    </w:p>
+    <w:p>
+      <w:pPr>
+        <w:autoSpaceDE w:val="0"/>
+        <w:autoSpaceDN w:val="0"/>
+        <w:adjustRightInd w:val="0"/>
+        <w:spacing w:after="0" w:line="240" w:lineRule="auto"/>
+        <w:rPr>
+          <w:rFonts w:ascii="TimesNewRomanPSMT" w:hAnsi="TimesNewRomanPSMT" w:cs="TimesNewRomanPSMT"/>
+          <w:sz w:val="28"/>
+          <w:szCs w:val="28"/>
+        </w:rPr>
+      </w:pPr>
+    </w:p>
+    <w:p>
+      <w:pPr>
+        <w:autoSpaceDE w:val="0"/>
+        <w:autoSpaceDN w:val="0"/>
+        <w:adjustRightInd w:val="0"/>
+        <w:spacing w:after="0" w:line="240" w:lineRule="auto"/>
+        <w:rPr>
+          <w:rFonts w:ascii="TimesNewRomanPSMT" w:hAnsi="TimesNewRomanPSMT" w:cs="TimesNewRomanPSMT"/>
+          <w:sz w:val="28"/>
+          <w:szCs w:val="28"/>
+        </w:rPr>
+      </w:pPr>
+      <w:r>
+        <w:rPr>
+          <w:rFonts w:ascii="TimesNewRomanPSMT" w:hAnsi="TimesNewRomanPSMT" w:cs="TimesNewRomanPSMT"/>
+          <w:sz w:val="28"/>
+          <w:szCs w:val="28"/>
+        </w:rPr>
+        <w:t>4.3. Після завершення відведеного на Конкурс часу, сторінка із завданнями</w:t>
+      </w:r>
+    </w:p>
+    <w:p>
+      <w:pPr>
+        <w:autoSpaceDE w:val="0"/>
+        <w:autoSpaceDN w:val="0"/>
+        <w:adjustRightInd w:val="0"/>
+        <w:spacing w:after="0" w:line="240" w:lineRule="auto"/>
+        <w:rPr>
+          <w:rFonts w:ascii="TimesNewRomanPSMT" w:hAnsi="TimesNewRomanPSMT" w:cs="TimesNewRomanPSMT"/>
+          <w:sz w:val="28"/>
+          <w:szCs w:val="28"/>
+        </w:rPr>
+      </w:pPr>
+      <w:r>
+        <w:rPr>
+          <w:rFonts w:ascii="TimesNewRomanPSMT" w:hAnsi="TimesNewRomanPSMT" w:cs="TimesNewRomanPSMT"/>
+          <w:sz w:val="28"/>
+          <w:szCs w:val="28"/>
+        </w:rPr>
+        <w:t>закривається автоматично.</w:t>
+      </w:r>
+    </w:p>
+    <w:p>
+      <w:pPr>
+        <w:autoSpaceDE w:val="0"/>
+        <w:autoSpaceDN w:val="0"/>
+        <w:adjustRightInd w:val="0"/>
+        <w:spacing w:after="0" w:line="240" w:lineRule="auto"/>
+        <w:rPr>
+          <w:rFonts w:ascii="TimesNewRomanPSMT" w:hAnsi="TimesNewRomanPSMT" w:cs="TimesNewRomanPSMT"/>
+          <w:sz w:val="28"/>
+          <w:szCs w:val="28"/>
+        </w:rPr>
+      </w:pPr>
+    </w:p>
+    <w:p>
+      <w:pPr>
+        <w:autoSpaceDE w:val="0"/>
+        <w:autoSpaceDN w:val="0"/>
+        <w:adjustRightInd w:val="0"/>
+        <w:spacing w:after="0" w:line="240" w:lineRule="auto"/>
+        <w:rPr>
+          <w:rFonts w:ascii="TimesNewRomanPSMT" w:hAnsi="TimesNewRomanPSMT" w:cs="TimesNewRomanPSMT"/>
+          <w:sz w:val="28"/>
+          <w:szCs w:val="28"/>
+        </w:rPr>
+      </w:pPr>
+      <w:r>
+        <w:rPr>
+          <w:rFonts w:ascii="TimesNewRomanPSMT" w:hAnsi="TimesNewRomanPSMT" w:cs="TimesNewRomanPSMT"/>
+          <w:sz w:val="28"/>
+          <w:szCs w:val="28"/>
+        </w:rPr>
+        <w:t>4.4. Відповіді учасників надсилаються до Організаційного комітету автоматично,</w:t>
+      </w:r>
+    </w:p>
+    <w:p>
+      <w:pPr>
+        <w:autoSpaceDE w:val="0"/>
+        <w:autoSpaceDN w:val="0"/>
+        <w:adjustRightInd w:val="0"/>
+        <w:spacing w:after="0" w:line="240" w:lineRule="auto"/>
+        <w:rPr>
+          <w:rFonts w:ascii="TimesNewRomanPSMT" w:hAnsi="TimesNewRomanPSMT" w:cs="TimesNewRomanPSMT"/>
+          <w:sz w:val="28"/>
+          <w:szCs w:val="28"/>
+        </w:rPr>
+      </w:pPr>
+      <w:r>
+        <w:rPr>
+          <w:rFonts w:ascii="TimesNewRomanPSMT" w:hAnsi="TimesNewRomanPSMT" w:cs="TimesNewRomanPSMT"/>
+          <w:sz w:val="28"/>
+          <w:szCs w:val="28"/>
+        </w:rPr>
+        <w:t>де здійснюється їх комп’ютерна перевірка.</w:t>
+      </w:r>
+    </w:p>
+    <w:p>
+      <w:pPr>
+        <w:autoSpaceDE w:val="0"/>
+        <w:autoSpaceDN w:val="0"/>
+        <w:adjustRightInd w:val="0"/>
+        <w:spacing w:after="0" w:line="240" w:lineRule="auto"/>
+        <w:rPr>
+          <w:rFonts w:ascii="TimesNewRomanPSMT" w:hAnsi="TimesNewRomanPSMT" w:cs="TimesNewRomanPSMT"/>
+          <w:sz w:val="28"/>
+          <w:szCs w:val="28"/>
+        </w:rPr>
+      </w:pPr>
+    </w:p>
+    <w:p>
+      <w:pPr>
+        <w:autoSpaceDE w:val="0"/>
+        <w:autoSpaceDN w:val="0"/>
+        <w:adjustRightInd w:val="0"/>
+        <w:spacing w:after="0" w:line="240" w:lineRule="auto"/>
         <w:rPr>
           <w:rFonts w:cs="TimesNewRomanPSMT"/>
-          <w:color w:val="000000" w:themeColor="text1"/>
-          <w:sz w:val="28"/>
-          <w:szCs w:val="28"/>
-        </w:rPr>
-        <w:t xml:space="preserve"> </w:t>
+          <w:sz w:val="28"/>
+          <w:szCs w:val="28"/>
+        </w:rPr>
+      </w:pPr>
+      <w:r>
+        <w:rPr>
+          <w:rFonts w:ascii="TimesNewRomanPSMT" w:hAnsi="TimesNewRomanPSMT" w:cs="TimesNewRomanPSMT"/>
+          <w:sz w:val="28"/>
+          <w:szCs w:val="28"/>
+        </w:rPr>
+        <w:t xml:space="preserve">4.5. </w:t>
+      </w:r>
+      <w:r>
+        <w:rPr>
+          <w:rFonts w:ascii="TimesNewRomanPSMT" w:hAnsi="TimesNewRomanPSMT" w:cs="TimesNewRomanPSMT"/>
+          <w:sz w:val="28"/>
+          <w:szCs w:val="28"/>
+        </w:rPr>
+        <w:t>Соціальне підприємство «</w:t>
       </w:r>
       <w:r>
         <w:rPr>
           <w:rFonts w:cs="TimesNewRomanPSMT"/>
-          <w:color w:val="000000" w:themeColor="text1"/>
-          <w:sz w:val="28"/>
-          <w:szCs w:val="28"/>
-        </w:rPr>
-        <w:t xml:space="preserve"> </w:t>
+          <w:sz w:val="28"/>
+          <w:szCs w:val="28"/>
+          <w:lang w:val="en-US"/>
+        </w:rPr>
+        <w:t>FAMICO</w:t>
+      </w:r>
+      <w:r>
+        <w:rPr>
+          <w:rFonts w:ascii="TimesNewRomanPSMT" w:hAnsi="TimesNewRomanPSMT" w:cs="TimesNewRomanPSMT"/>
+          <w:sz w:val="28"/>
+          <w:szCs w:val="28"/>
+        </w:rPr>
+        <w:t xml:space="preserve">» </w:t>
+      </w:r>
+      <w:r>
+        <w:rPr>
+          <w:rFonts w:ascii="TimesNewRomanPSMT" w:hAnsi="TimesNewRomanPSMT" w:cs="TimesNewRomanPSMT"/>
+          <w:sz w:val="28"/>
+          <w:szCs w:val="28"/>
+        </w:rPr>
+        <w:t>не несе відповідальність за якість інтернет зв’язку</w:t>
+      </w:r>
+      <w:r>
+        <w:rPr>
+          <w:rFonts w:cs="TimesNewRomanPSMT"/>
+          <w:sz w:val="28"/>
+          <w:szCs w:val="28"/>
+          <w:lang w:val="en-US"/>
+        </w:rPr>
+        <w:t xml:space="preserve">, </w:t>
+      </w:r>
+      <w:r>
+        <w:rPr>
+          <w:rFonts w:cs="TimesNewRomanPSMT"/>
+          <w:sz w:val="28"/>
+          <w:szCs w:val="28"/>
+        </w:rPr>
+        <w:t xml:space="preserve">та можливі </w:t>
+      </w:r>
+      <w:r>
+        <w:rPr>
+          <w:rFonts w:cs="TimesNewRomanPSMT"/>
+          <w:sz w:val="28"/>
+          <w:szCs w:val="28"/>
+        </w:rPr>
+        <w:t>неполадки</w:t>
+      </w:r>
+    </w:p>
+    <w:p>
+      <w:pPr>
+        <w:autoSpaceDE w:val="0"/>
+        <w:autoSpaceDN w:val="0"/>
+        <w:adjustRightInd w:val="0"/>
+        <w:spacing w:after="0" w:line="240" w:lineRule="auto"/>
+        <w:rPr>
+          <w:rFonts w:ascii="TimesNewRomanPSMT" w:hAnsi="TimesNewRomanPSMT" w:cs="TimesNewRomanPSMT"/>
+          <w:sz w:val="28"/>
+          <w:szCs w:val="28"/>
+        </w:rPr>
+      </w:pPr>
+    </w:p>
+    <w:p>
+      <w:pPr>
+        <w:autoSpaceDE w:val="0"/>
+        <w:autoSpaceDN w:val="0"/>
+        <w:adjustRightInd w:val="0"/>
+        <w:spacing w:after="0" w:line="240" w:lineRule="auto"/>
+        <w:rPr>
+          <w:rFonts w:ascii="TimesNewRomanPSMT" w:hAnsi="TimesNewRomanPSMT" w:cs="TimesNewRomanPSMT"/>
+          <w:sz w:val="28"/>
+          <w:szCs w:val="28"/>
+        </w:rPr>
+      </w:pPr>
+      <w:r>
+        <w:rPr>
+          <w:rFonts w:ascii="TimesNewRomanPSMT" w:hAnsi="TimesNewRomanPSMT" w:cs="TimesNewRomanPSMT"/>
+          <w:sz w:val="28"/>
+          <w:szCs w:val="28"/>
+        </w:rPr>
+        <w:t>4.6. Користуватися калькулятором, підручниками та математичними таблицями</w:t>
+      </w:r>
+    </w:p>
+    <w:p>
+      <w:pPr>
+        <w:autoSpaceDE w:val="0"/>
+        <w:autoSpaceDN w:val="0"/>
+        <w:adjustRightInd w:val="0"/>
+        <w:spacing w:after="0" w:line="240" w:lineRule="auto"/>
+        <w:rPr>
+          <w:rFonts w:ascii="TimesNewRomanPSMT" w:hAnsi="TimesNewRomanPSMT" w:cs="TimesNewRomanPSMT"/>
+          <w:sz w:val="28"/>
+          <w:szCs w:val="28"/>
+        </w:rPr>
+      </w:pPr>
+      <w:r>
+        <w:rPr>
+          <w:rFonts w:ascii="TimesNewRomanPSMT" w:hAnsi="TimesNewRomanPSMT" w:cs="TimesNewRomanPSMT"/>
+          <w:sz w:val="28"/>
+          <w:szCs w:val="28"/>
+        </w:rPr>
+        <w:t>учасникам Конкурсу категорично забороняється, розрахунки та обчислення</w:t>
+      </w:r>
+    </w:p>
+    <w:p>
+      <w:pPr>
+        <w:autoSpaceDE w:val="0"/>
+        <w:autoSpaceDN w:val="0"/>
+        <w:adjustRightInd w:val="0"/>
+        <w:spacing w:after="0" w:line="240" w:lineRule="auto"/>
+        <w:rPr>
+          <w:rFonts w:ascii="TimesNewRomanPSMT" w:hAnsi="TimesNewRomanPSMT" w:cs="TimesNewRomanPSMT"/>
+          <w:sz w:val="28"/>
+          <w:szCs w:val="28"/>
+        </w:rPr>
+      </w:pPr>
+      <w:r>
+        <w:rPr>
+          <w:rFonts w:ascii="TimesNewRomanPSMT" w:hAnsi="TimesNewRomanPSMT" w:cs="TimesNewRomanPSMT"/>
+          <w:sz w:val="28"/>
+          <w:szCs w:val="28"/>
+        </w:rPr>
+        <w:t>здійснюють лише на чистому аркуші паперу.</w:t>
+      </w:r>
+    </w:p>
+    <w:p>
+      <w:pPr>
+        <w:autoSpaceDE w:val="0"/>
+        <w:autoSpaceDN w:val="0"/>
+        <w:adjustRightInd w:val="0"/>
+        <w:spacing w:after="0" w:line="240" w:lineRule="auto"/>
+        <w:rPr>
+          <w:rFonts w:ascii="TimesNewRomanPSMT" w:hAnsi="TimesNewRomanPSMT" w:cs="TimesNewRomanPSMT"/>
+          <w:sz w:val="28"/>
+          <w:szCs w:val="28"/>
+        </w:rPr>
+      </w:pPr>
+    </w:p>
+    <w:p>
+      <w:pPr>
+        <w:autoSpaceDE w:val="0"/>
+        <w:autoSpaceDN w:val="0"/>
+        <w:adjustRightInd w:val="0"/>
+        <w:spacing w:after="0" w:line="240" w:lineRule="auto"/>
+        <w:rPr>
+          <w:rFonts w:ascii="TimesNewRomanPSMT" w:hAnsi="TimesNewRomanPSMT" w:cs="TimesNewRomanPSMT"/>
+          <w:sz w:val="28"/>
+          <w:szCs w:val="28"/>
+        </w:rPr>
+      </w:pPr>
+      <w:r>
+        <w:rPr>
+          <w:rFonts w:ascii="TimesNewRomanPSMT" w:hAnsi="TimesNewRomanPSMT" w:cs="TimesNewRomanPSMT"/>
+          <w:sz w:val="28"/>
+          <w:szCs w:val="28"/>
+        </w:rPr>
+        <w:t xml:space="preserve">4.7. Конкурс триває </w:t>
       </w:r>
       <w:r>
         <w:rPr>
@@ -1804,7 +2542,18 @@
           <w:sz w:val="28"/>
           <w:szCs w:val="28"/>
         </w:rPr>
-        <w:t>20 травня</w:t>
+        <w:t xml:space="preserve">60 хвилин для учнів </w:t>
+      </w:r>
+      <w:r>
+        <w:rPr>
+          <w:rFonts w:cs="TimesNewRomanPS-BoldMT"/>
+          <w:b/>
+          <w:bCs/>
+          <w:sz w:val="28"/>
+          <w:szCs w:val="28"/>
+          <w:lang w:val="en-US"/>
+        </w:rPr>
+        <w:t>5</w:t>
       </w:r>
       <w:r>
         <w:rPr>
@@ -1814,412 +2563,7 @@
           <w:sz w:val="28"/>
           <w:szCs w:val="28"/>
         </w:rPr>
-        <w:t xml:space="preserve"> 2024 року </w:t>
-      </w:r>
-      <w:r>
-        <w:rPr>
-          <w:rFonts w:ascii="TimesNewRomanPSMT" w:hAnsi="TimesNewRomanPSMT" w:cs="TimesNewRomanPSMT"/>
-          <w:sz w:val="28"/>
-          <w:szCs w:val="28"/>
-        </w:rPr>
-        <w:t>будуть оголошені результати  Конкурсу.</w:t>
-      </w:r>
-    </w:p>
-    <w:p>
-      <w:pPr>
-        <w:autoSpaceDE w:val="0"/>
-        <w:autoSpaceDN w:val="0"/>
-        <w:adjustRightInd w:val="0"/>
-        <w:spacing w:after="0" w:line="240" w:lineRule="auto"/>
-        <w:rPr>
-          <w:rFonts w:ascii="TimesNewRomanPSMT" w:hAnsi="TimesNewRomanPSMT" w:cs="TimesNewRomanPSMT"/>
-          <w:sz w:val="28"/>
-          <w:szCs w:val="28"/>
-        </w:rPr>
-      </w:pPr>
-    </w:p>
-    <w:p>
-      <w:pPr>
-        <w:jc w:val="center"/>
-        <w:rPr>
-          <w:sz w:val="32"/>
-          <w:szCs w:val="32"/>
-        </w:rPr>
-      </w:pPr>
-      <w:r>
-        <w:rPr>
-          <w:sz w:val="32"/>
-          <w:szCs w:val="32"/>
-        </w:rPr>
-        <w:t>3.</w:t>
-      </w:r>
-      <w:r>
-        <w:rPr>
-          <w:sz w:val="32"/>
-          <w:szCs w:val="32"/>
-        </w:rPr>
-        <w:t>Зміст і структура завдань</w:t>
-      </w:r>
-    </w:p>
-    <w:p>
-      <w:pPr>
-        <w:autoSpaceDE w:val="0"/>
-        <w:autoSpaceDN w:val="0"/>
-        <w:adjustRightInd w:val="0"/>
-        <w:spacing w:after="0" w:line="240" w:lineRule="auto"/>
-        <w:rPr>
-          <w:rFonts w:ascii="TimesNewRomanPSMT" w:hAnsi="TimesNewRomanPSMT" w:cs="TimesNewRomanPSMT"/>
-          <w:color w:val="FF0000"/>
-          <w:sz w:val="28"/>
-          <w:szCs w:val="28"/>
-        </w:rPr>
-      </w:pPr>
-      <w:r>
-        <w:rPr>
-          <w:rFonts w:ascii="TimesNewRomanPSMT" w:hAnsi="TimesNewRomanPSMT" w:cs="TimesNewRomanPSMT"/>
-          <w:sz w:val="28"/>
-          <w:szCs w:val="28"/>
-        </w:rPr>
-        <w:t xml:space="preserve">3.1. </w:t>
-      </w:r>
-      <w:r>
-        <w:rPr>
-          <w:rFonts w:ascii="TimesNewRomanPSMT" w:hAnsi="TimesNewRomanPSMT" w:cs="TimesNewRomanPSMT"/>
-          <w:color w:val="FF0000"/>
-          <w:sz w:val="28"/>
-          <w:szCs w:val="28"/>
-        </w:rPr>
-        <w:t>Учасникам Конкурсу пропонують завдання різного ступеня складності:</w:t>
-      </w:r>
-    </w:p>
-    <w:p>
-      <w:pPr>
-        <w:autoSpaceDE w:val="0"/>
-        <w:autoSpaceDN w:val="0"/>
-        <w:adjustRightInd w:val="0"/>
-        <w:spacing w:after="0" w:line="240" w:lineRule="auto"/>
-        <w:rPr>
-          <w:rFonts w:ascii="TimesNewRomanPSMT" w:hAnsi="TimesNewRomanPSMT" w:cs="TimesNewRomanPSMT"/>
-          <w:sz w:val="28"/>
-          <w:szCs w:val="28"/>
-        </w:rPr>
-      </w:pPr>
-      <w:r>
-        <w:rPr>
-          <w:rFonts w:ascii="ArialMT" w:eastAsia="ArialMT" w:hAnsi="TimesNewRomanPSMT" w:cs="ArialMT" w:hint="eastAsia"/>
-        </w:rPr>
-        <w:t>●</w:t>
-      </w:r>
-      <w:r>
-        <w:rPr>
-          <w:rFonts w:ascii="ArialMT" w:eastAsia="ArialMT" w:hAnsi="TimesNewRomanPSMT" w:cs="ArialMT"/>
-        </w:rPr>
-        <w:t xml:space="preserve"> </w:t>
-      </w:r>
-      <w:r>
-        <w:rPr>
-          <w:rFonts w:ascii="TimesNewRomanPSMT" w:hAnsi="TimesNewRomanPSMT" w:cs="TimesNewRomanPSMT"/>
-          <w:sz w:val="28"/>
-          <w:szCs w:val="28"/>
-        </w:rPr>
-        <w:t xml:space="preserve">для учнів </w:t>
-      </w:r>
-      <w:r>
-        <w:rPr>
-          <w:rFonts w:ascii="TimesNewRomanPSMT" w:hAnsi="TimesNewRomanPSMT" w:cs="TimesNewRomanPSMT"/>
-          <w:sz w:val="28"/>
-          <w:szCs w:val="28"/>
-        </w:rPr>
-        <w:t>5-6</w:t>
-      </w:r>
-      <w:r>
-        <w:rPr>
-          <w:rFonts w:ascii="TimesNewRomanPSMT" w:hAnsi="TimesNewRomanPSMT" w:cs="TimesNewRomanPSMT"/>
-          <w:sz w:val="28"/>
-          <w:szCs w:val="28"/>
-        </w:rPr>
-        <w:t xml:space="preserve"> класів – </w:t>
-      </w:r>
-    </w:p>
-    <w:p>
-      <w:pPr>
-        <w:autoSpaceDE w:val="0"/>
-        <w:autoSpaceDN w:val="0"/>
-        <w:adjustRightInd w:val="0"/>
-        <w:spacing w:after="0" w:line="240" w:lineRule="auto"/>
-        <w:rPr>
-          <w:rFonts w:ascii="TimesNewRomanPSMT" w:hAnsi="TimesNewRomanPSMT" w:cs="TimesNewRomanPSMT"/>
-          <w:sz w:val="28"/>
-          <w:szCs w:val="28"/>
-        </w:rPr>
-      </w:pPr>
-      <w:r>
-        <w:rPr>
-          <w:rFonts w:ascii="ArialMT" w:eastAsia="ArialMT" w:hAnsi="TimesNewRomanPSMT" w:cs="ArialMT" w:hint="eastAsia"/>
-        </w:rPr>
-        <w:t>●</w:t>
-      </w:r>
-      <w:r>
-        <w:rPr>
-          <w:rFonts w:ascii="ArialMT" w:eastAsia="ArialMT" w:hAnsi="TimesNewRomanPSMT" w:cs="ArialMT"/>
-        </w:rPr>
-        <w:t xml:space="preserve"> </w:t>
-      </w:r>
-      <w:r>
-        <w:rPr>
-          <w:rFonts w:ascii="TimesNewRomanPSMT" w:hAnsi="TimesNewRomanPSMT" w:cs="TimesNewRomanPSMT"/>
-          <w:sz w:val="28"/>
-          <w:szCs w:val="28"/>
-        </w:rPr>
-        <w:t xml:space="preserve">для учнів </w:t>
-      </w:r>
-      <w:r>
-        <w:rPr>
-          <w:rFonts w:ascii="TimesNewRomanPSMT" w:hAnsi="TimesNewRomanPSMT" w:cs="TimesNewRomanPSMT"/>
-          <w:sz w:val="28"/>
-          <w:szCs w:val="28"/>
-        </w:rPr>
-        <w:t>7-8</w:t>
-      </w:r>
-      <w:r>
-        <w:rPr>
-          <w:rFonts w:ascii="TimesNewRomanPSMT" w:hAnsi="TimesNewRomanPSMT" w:cs="TimesNewRomanPSMT"/>
-          <w:sz w:val="28"/>
-          <w:szCs w:val="28"/>
-        </w:rPr>
-        <w:t xml:space="preserve"> класів – </w:t>
-      </w:r>
-    </w:p>
-    <w:p>
-      <w:pPr>
-        <w:autoSpaceDE w:val="0"/>
-        <w:autoSpaceDN w:val="0"/>
-        <w:adjustRightInd w:val="0"/>
-        <w:spacing w:after="0" w:line="240" w:lineRule="auto"/>
-        <w:rPr>
-          <w:rFonts w:ascii="TimesNewRomanPSMT" w:hAnsi="TimesNewRomanPSMT" w:cs="TimesNewRomanPSMT"/>
-          <w:sz w:val="28"/>
-          <w:szCs w:val="28"/>
-        </w:rPr>
-      </w:pPr>
-      <w:r>
-        <w:rPr>
-          <w:rFonts w:ascii="ArialMT" w:eastAsia="ArialMT" w:hAnsi="TimesNewRomanPSMT" w:cs="ArialMT" w:hint="eastAsia"/>
-        </w:rPr>
-        <w:t>●</w:t>
-      </w:r>
-      <w:r>
-        <w:rPr>
-          <w:rFonts w:ascii="ArialMT" w:eastAsia="ArialMT" w:hAnsi="TimesNewRomanPSMT" w:cs="ArialMT"/>
-        </w:rPr>
-        <w:t xml:space="preserve"> </w:t>
-      </w:r>
-      <w:r>
-        <w:rPr>
-          <w:rFonts w:ascii="TimesNewRomanPSMT" w:hAnsi="TimesNewRomanPSMT" w:cs="TimesNewRomanPSMT"/>
-          <w:sz w:val="28"/>
-          <w:szCs w:val="28"/>
-        </w:rPr>
-        <w:t>для учнів 9-1</w:t>
-      </w:r>
-      <w:r>
-        <w:rPr>
-          <w:rFonts w:cs="TimesNewRomanPSMT"/>
-          <w:sz w:val="28"/>
-          <w:szCs w:val="28"/>
-          <w:lang w:val="en-US"/>
-        </w:rPr>
-        <w:t>1</w:t>
-      </w:r>
-      <w:r>
-        <w:rPr>
-          <w:rFonts w:ascii="TimesNewRomanPSMT" w:hAnsi="TimesNewRomanPSMT" w:cs="TimesNewRomanPSMT"/>
-          <w:sz w:val="28"/>
-          <w:szCs w:val="28"/>
-        </w:rPr>
-        <w:t xml:space="preserve"> класів – </w:t>
-      </w:r>
-    </w:p>
-    <w:p>
-      <w:pPr>
-        <w:autoSpaceDE w:val="0"/>
-        <w:autoSpaceDN w:val="0"/>
-        <w:adjustRightInd w:val="0"/>
-        <w:spacing w:after="0" w:line="240" w:lineRule="auto"/>
-        <w:rPr>
-          <w:rFonts w:ascii="TimesNewRomanPSMT" w:hAnsi="TimesNewRomanPSMT" w:cs="TimesNewRomanPSMT"/>
-          <w:sz w:val="28"/>
-          <w:szCs w:val="28"/>
-        </w:rPr>
-      </w:pPr>
-    </w:p>
-    <w:p>
-      <w:pPr>
-        <w:autoSpaceDE w:val="0"/>
-        <w:autoSpaceDN w:val="0"/>
-        <w:adjustRightInd w:val="0"/>
-        <w:spacing w:after="0" w:line="240" w:lineRule="auto"/>
-        <w:rPr>
-          <w:rFonts w:ascii="TimesNewRomanPSMT" w:hAnsi="TimesNewRomanPSMT" w:cs="TimesNewRomanPSMT"/>
-          <w:sz w:val="28"/>
-          <w:szCs w:val="28"/>
-        </w:rPr>
-      </w:pPr>
-      <w:r>
-        <w:rPr>
-          <w:rFonts w:ascii="TimesNewRomanPSMT" w:hAnsi="TimesNewRomanPSMT" w:cs="TimesNewRomanPSMT"/>
-          <w:sz w:val="28"/>
-          <w:szCs w:val="28"/>
-        </w:rPr>
-        <w:t>3.2. Усі завдання відкритої форми, тому необхідно розв’язати і вписати правильну</w:t>
-      </w:r>
-      <w:r>
-        <w:rPr>
-          <w:rFonts w:ascii="TimesNewRomanPSMT" w:hAnsi="TimesNewRomanPSMT" w:cs="TimesNewRomanPSMT"/>
-          <w:sz w:val="28"/>
-          <w:szCs w:val="28"/>
-        </w:rPr>
-        <w:t xml:space="preserve"> </w:t>
-      </w:r>
-      <w:r>
-        <w:rPr>
-          <w:rFonts w:ascii="TimesNewRomanPSMT" w:hAnsi="TimesNewRomanPSMT" w:cs="TimesNewRomanPSMT"/>
-          <w:sz w:val="28"/>
-          <w:szCs w:val="28"/>
-        </w:rPr>
-        <w:t>відповідь.</w:t>
-      </w:r>
-    </w:p>
-    <w:p>
-      <w:pPr>
-        <w:autoSpaceDE w:val="0"/>
-        <w:autoSpaceDN w:val="0"/>
-        <w:adjustRightInd w:val="0"/>
-        <w:spacing w:after="0" w:line="240" w:lineRule="auto"/>
-        <w:rPr>
-          <w:rFonts w:ascii="TimesNewRomanPSMT" w:hAnsi="TimesNewRomanPSMT" w:cs="TimesNewRomanPSMT"/>
-          <w:sz w:val="28"/>
-          <w:szCs w:val="28"/>
-        </w:rPr>
-      </w:pPr>
-      <w:r>
-        <w:rPr>
-          <w:rFonts w:ascii="TimesNewRomanPSMT" w:hAnsi="TimesNewRomanPSMT" w:cs="TimesNewRomanPSMT"/>
-          <w:sz w:val="28"/>
-          <w:szCs w:val="28"/>
-        </w:rPr>
-        <w:t>Неправильна відповідь або її відсутність оцінюється в 0 балів.</w:t>
-      </w:r>
-    </w:p>
-    <w:p>
-      <w:pPr>
-        <w:autoSpaceDE w:val="0"/>
-        <w:autoSpaceDN w:val="0"/>
-        <w:adjustRightInd w:val="0"/>
-        <w:spacing w:after="0" w:line="240" w:lineRule="auto"/>
-        <w:rPr>
-          <w:rFonts w:ascii="TimesNewRomanPSMT" w:hAnsi="TimesNewRomanPSMT" w:cs="TimesNewRomanPSMT"/>
-          <w:color w:val="FF0000"/>
-          <w:sz w:val="28"/>
-          <w:szCs w:val="28"/>
-        </w:rPr>
-      </w:pPr>
-      <w:r>
-        <w:rPr>
-          <w:rFonts w:ascii="TimesNewRomanPSMT" w:hAnsi="TimesNewRomanPSMT" w:cs="TimesNewRomanPSMT"/>
-          <w:color w:val="FF0000"/>
-          <w:sz w:val="28"/>
-          <w:szCs w:val="28"/>
-        </w:rPr>
-        <w:t xml:space="preserve">Максимальна кількість балів, яку може отримати учасник Конкурсу: </w:t>
-      </w:r>
-    </w:p>
-    <w:p>
-      <w:pPr>
-        <w:autoSpaceDE w:val="0"/>
-        <w:autoSpaceDN w:val="0"/>
-        <w:adjustRightInd w:val="0"/>
-        <w:spacing w:after="0" w:line="240" w:lineRule="auto"/>
-        <w:rPr>
-          <w:rFonts w:ascii="TimesNewRomanPSMT" w:hAnsi="TimesNewRomanPSMT" w:cs="TimesNewRomanPSMT"/>
-          <w:sz w:val="28"/>
-          <w:szCs w:val="28"/>
-        </w:rPr>
-      </w:pPr>
-      <w:r>
-        <w:rPr>
-          <w:rFonts w:ascii="TimesNewRomanPSMT" w:hAnsi="TimesNewRomanPSMT" w:cs="TimesNewRomanPSMT"/>
-          <w:sz w:val="28"/>
-          <w:szCs w:val="28"/>
-        </w:rPr>
-        <w:lastRenderedPageBreak/>
-        <w:t>Оцінювання завдань визначається сумарною кількістю балів, набраних одним</w:t>
-      </w:r>
-      <w:r>
-        <w:rPr>
-          <w:rFonts w:ascii="TimesNewRomanPSMT" w:hAnsi="TimesNewRomanPSMT" w:cs="TimesNewRomanPSMT"/>
-          <w:sz w:val="28"/>
-          <w:szCs w:val="28"/>
-        </w:rPr>
-        <w:t xml:space="preserve"> </w:t>
-      </w:r>
-      <w:r>
-        <w:rPr>
-          <w:rFonts w:ascii="TimesNewRomanPSMT" w:hAnsi="TimesNewRomanPSMT" w:cs="TimesNewRomanPSMT"/>
-          <w:sz w:val="28"/>
-          <w:szCs w:val="28"/>
-        </w:rPr>
-        <w:t>учасником Конкурсу.</w:t>
-      </w:r>
-    </w:p>
-    <w:p>
-      <w:pPr>
-        <w:autoSpaceDE w:val="0"/>
-        <w:autoSpaceDN w:val="0"/>
-        <w:adjustRightInd w:val="0"/>
-        <w:spacing w:after="0" w:line="240" w:lineRule="auto"/>
-        <w:rPr>
-          <w:rFonts w:ascii="TimesNewRomanPSMT" w:hAnsi="TimesNewRomanPSMT" w:cs="TimesNewRomanPSMT"/>
-          <w:sz w:val="28"/>
-          <w:szCs w:val="28"/>
-        </w:rPr>
-      </w:pPr>
-    </w:p>
-    <w:p>
-      <w:pPr>
-        <w:jc w:val="center"/>
-        <w:rPr>
-          <w:sz w:val="32"/>
-          <w:szCs w:val="32"/>
-        </w:rPr>
-      </w:pPr>
-      <w:r>
-        <w:rPr>
-          <w:sz w:val="32"/>
-          <w:szCs w:val="32"/>
-        </w:rPr>
-        <w:t>4.Порядок проведення конкурсу</w:t>
-      </w:r>
-    </w:p>
-    <w:p>
-      <w:pPr>
-        <w:autoSpaceDE w:val="0"/>
-        <w:autoSpaceDN w:val="0"/>
-        <w:adjustRightInd w:val="0"/>
-        <w:spacing w:after="0" w:line="240" w:lineRule="auto"/>
-        <w:rPr>
-          <w:rFonts w:ascii="TimesNewRomanPSMT" w:hAnsi="TimesNewRomanPSMT" w:cs="TimesNewRomanPSMT"/>
-          <w:sz w:val="28"/>
-          <w:szCs w:val="28"/>
-        </w:rPr>
-      </w:pPr>
-      <w:r>
-        <w:rPr>
-          <w:rFonts w:ascii="TimesNewRomanPSMT" w:hAnsi="TimesNewRomanPSMT" w:cs="TimesNewRomanPSMT"/>
-          <w:sz w:val="28"/>
-          <w:szCs w:val="28"/>
-        </w:rPr>
-        <w:t xml:space="preserve">4.1. </w:t>
+        <w:t>-1</w:t>
       </w:r>
       <w:r>
         <w:rPr>
@@ -2229,17 +2573,443 @@
           <w:sz w:val="28"/>
           <w:szCs w:val="28"/>
         </w:rPr>
-        <w:t xml:space="preserve">18 травня 2023 року </w:t>
-      </w:r>
-      <w:r>
-        <w:rPr>
-          <w:rFonts w:ascii="TimesNewRomanPSMT" w:hAnsi="TimesNewRomanPSMT" w:cs="TimesNewRomanPSMT"/>
-          <w:sz w:val="28"/>
-          <w:szCs w:val="28"/>
-        </w:rPr>
-        <w:t>за 5 хвилин до старту</w:t>
-      </w:r>
-      <w:r>
+        <w:t>1</w:t>
+      </w:r>
+      <w:r>
+        <w:rPr>
+          <w:rFonts w:ascii="TimesNewRomanPS-BoldMT" w:hAnsi="TimesNewRomanPS-BoldMT" w:cs="TimesNewRomanPS-BoldMT"/>
+          <w:b/>
+          <w:bCs/>
+          <w:sz w:val="28"/>
+          <w:szCs w:val="28"/>
+        </w:rPr>
+        <w:t xml:space="preserve"> класів</w:t>
+      </w:r>
+      <w:r>
+        <w:rPr>
+          <w:rFonts w:ascii="TimesNewRomanPSMT" w:hAnsi="TimesNewRomanPSMT" w:cs="TimesNewRomanPSMT"/>
+          <w:sz w:val="28"/>
+          <w:szCs w:val="28"/>
+        </w:rPr>
+        <w:t>.</w:t>
+      </w:r>
+    </w:p>
+    <w:p>
+      <w:pPr>
+        <w:autoSpaceDE w:val="0"/>
+        <w:autoSpaceDN w:val="0"/>
+        <w:adjustRightInd w:val="0"/>
+        <w:spacing w:after="0" w:line="240" w:lineRule="auto"/>
+        <w:rPr>
+          <w:rFonts w:ascii="TimesNewRomanPSMT" w:hAnsi="TimesNewRomanPSMT" w:cs="TimesNewRomanPSMT"/>
+          <w:sz w:val="28"/>
+          <w:szCs w:val="28"/>
+        </w:rPr>
+      </w:pPr>
+    </w:p>
+    <w:p>
+      <w:pPr>
+        <w:autoSpaceDE w:val="0"/>
+        <w:autoSpaceDN w:val="0"/>
+        <w:adjustRightInd w:val="0"/>
+        <w:spacing w:after="0" w:line="240" w:lineRule="auto"/>
+        <w:rPr>
+          <w:rFonts w:ascii="TimesNewRomanPSMT" w:hAnsi="TimesNewRomanPSMT" w:cs="TimesNewRomanPSMT"/>
+          <w:sz w:val="28"/>
+          <w:szCs w:val="28"/>
+        </w:rPr>
+      </w:pPr>
+      <w:r>
+        <w:rPr>
+          <w:rFonts w:ascii="TimesNewRomanPSMT" w:hAnsi="TimesNewRomanPSMT" w:cs="TimesNewRomanPSMT"/>
+          <w:sz w:val="28"/>
+          <w:szCs w:val="28"/>
+        </w:rPr>
+        <w:t>4.8. Учасники Конкурсу та їхні батьки після завершення перевірки робіт мають</w:t>
+      </w:r>
+    </w:p>
+    <w:p>
+      <w:pPr>
+        <w:autoSpaceDE w:val="0"/>
+        <w:autoSpaceDN w:val="0"/>
+        <w:adjustRightInd w:val="0"/>
+        <w:spacing w:after="0" w:line="240" w:lineRule="auto"/>
+        <w:rPr>
+          <w:rFonts w:ascii="TimesNewRomanPSMT" w:hAnsi="TimesNewRomanPSMT" w:cs="TimesNewRomanPSMT"/>
+          <w:sz w:val="28"/>
+          <w:szCs w:val="28"/>
+        </w:rPr>
+      </w:pPr>
+      <w:r>
+        <w:rPr>
+          <w:rFonts w:ascii="TimesNewRomanPSMT" w:hAnsi="TimesNewRomanPSMT" w:cs="TimesNewRomanPSMT"/>
+          <w:sz w:val="28"/>
+          <w:szCs w:val="28"/>
+        </w:rPr>
+        <w:t>право звернутися до Організаційного комітету, щоб ознайомитися з</w:t>
+      </w:r>
+    </w:p>
+    <w:p>
+      <w:pPr>
+        <w:autoSpaceDE w:val="0"/>
+        <w:autoSpaceDN w:val="0"/>
+        <w:adjustRightInd w:val="0"/>
+        <w:spacing w:after="0" w:line="240" w:lineRule="auto"/>
+        <w:rPr>
+          <w:rFonts w:ascii="TimesNewRomanPSMT" w:hAnsi="TimesNewRomanPSMT" w:cs="TimesNewRomanPSMT"/>
+          <w:sz w:val="28"/>
+          <w:szCs w:val="28"/>
+        </w:rPr>
+      </w:pPr>
+      <w:r>
+        <w:rPr>
+          <w:rFonts w:ascii="TimesNewRomanPSMT" w:hAnsi="TimesNewRomanPSMT" w:cs="TimesNewRomanPSMT"/>
+          <w:sz w:val="28"/>
+          <w:szCs w:val="28"/>
+        </w:rPr>
+        <w:t>експертними оцінками завдань Конкурсу.</w:t>
+      </w:r>
+    </w:p>
+    <w:p>
+      <w:pPr>
+        <w:rPr>
+          <w:sz w:val="32"/>
+          <w:szCs w:val="32"/>
+        </w:rPr>
+      </w:pPr>
+    </w:p>
+    <w:p>
+      <w:pPr>
+        <w:jc w:val="center"/>
+        <w:rPr>
+          <w:sz w:val="32"/>
+          <w:szCs w:val="32"/>
+        </w:rPr>
+      </w:pPr>
+      <w:r>
+        <w:rPr>
+          <w:sz w:val="32"/>
+          <w:szCs w:val="32"/>
+        </w:rPr>
+        <w:t>5. Порядок визначення переможців</w:t>
+      </w:r>
+    </w:p>
+    <w:p>
+      <w:pPr>
+        <w:autoSpaceDE w:val="0"/>
+        <w:autoSpaceDN w:val="0"/>
+        <w:adjustRightInd w:val="0"/>
+        <w:spacing w:after="0" w:line="240" w:lineRule="auto"/>
+        <w:rPr>
+          <w:rFonts w:ascii="TimesNewRomanPSMT" w:hAnsi="TimesNewRomanPSMT" w:cs="TimesNewRomanPSMT"/>
+          <w:sz w:val="28"/>
+          <w:szCs w:val="28"/>
+        </w:rPr>
+      </w:pPr>
+      <w:r>
+        <w:rPr>
+          <w:rFonts w:ascii="TimesNewRomanPSMT" w:hAnsi="TimesNewRomanPSMT" w:cs="TimesNewRomanPSMT"/>
+          <w:sz w:val="28"/>
+          <w:szCs w:val="28"/>
+        </w:rPr>
+        <w:t>Перше, друге та третє місця у кожній віковій категорії присуджується учасникам</w:t>
+      </w:r>
+    </w:p>
+    <w:p>
+      <w:pPr>
+        <w:autoSpaceDE w:val="0"/>
+        <w:autoSpaceDN w:val="0"/>
+        <w:adjustRightInd w:val="0"/>
+        <w:spacing w:after="0" w:line="240" w:lineRule="auto"/>
+        <w:rPr>
+          <w:rFonts w:ascii="TimesNewRomanPSMT" w:hAnsi="TimesNewRomanPSMT" w:cs="TimesNewRomanPSMT"/>
+          <w:sz w:val="28"/>
+          <w:szCs w:val="28"/>
+        </w:rPr>
+      </w:pPr>
+      <w:r>
+        <w:rPr>
+          <w:rFonts w:ascii="TimesNewRomanPSMT" w:hAnsi="TimesNewRomanPSMT" w:cs="TimesNewRomanPSMT"/>
+          <w:sz w:val="28"/>
+          <w:szCs w:val="28"/>
+        </w:rPr>
+        <w:t xml:space="preserve">Конкурсу за рішенням команди </w:t>
+      </w:r>
+      <w:r>
+        <w:rPr>
+          <w:rFonts w:cs="TimesNewRomanPSMT"/>
+          <w:sz w:val="28"/>
+          <w:szCs w:val="28"/>
+          <w:lang w:val="en-US"/>
+        </w:rPr>
+        <w:t>FAMICO</w:t>
+      </w:r>
+      <w:r>
+        <w:rPr>
+          <w:rFonts w:ascii="TimesNewRomanPSMT" w:hAnsi="TimesNewRomanPSMT" w:cs="TimesNewRomanPSMT"/>
+          <w:sz w:val="28"/>
+          <w:szCs w:val="28"/>
+        </w:rPr>
+        <w:t xml:space="preserve"> залежно від кількості набраних</w:t>
+      </w:r>
+    </w:p>
+    <w:p>
+      <w:pPr>
+        <w:autoSpaceDE w:val="0"/>
+        <w:autoSpaceDN w:val="0"/>
+        <w:adjustRightInd w:val="0"/>
+        <w:spacing w:after="0" w:line="240" w:lineRule="auto"/>
+        <w:rPr>
+          <w:rFonts w:ascii="TimesNewRomanPSMT" w:hAnsi="TimesNewRomanPSMT" w:cs="TimesNewRomanPSMT"/>
+          <w:sz w:val="28"/>
+          <w:szCs w:val="28"/>
+        </w:rPr>
+      </w:pPr>
+      <w:r>
+        <w:rPr>
+          <w:rFonts w:ascii="TimesNewRomanPSMT" w:hAnsi="TimesNewRomanPSMT" w:cs="TimesNewRomanPSMT"/>
+          <w:sz w:val="28"/>
+          <w:szCs w:val="28"/>
+        </w:rPr>
+        <w:t>балів. Учасники, які зайняли перше, друге та третє місця одержують відповідний сертифікат</w:t>
+      </w:r>
+      <w:r>
+        <w:rPr>
+          <w:rFonts w:cs="TimesNewRomanPSMT"/>
+          <w:sz w:val="28"/>
+          <w:szCs w:val="28"/>
+          <w:lang w:val="en-US"/>
+        </w:rPr>
+        <w:t xml:space="preserve"> </w:t>
+      </w:r>
+      <w:r>
+        <w:rPr>
+          <w:rFonts w:cs="TimesNewRomanPSMT"/>
+          <w:sz w:val="28"/>
+          <w:szCs w:val="28"/>
+        </w:rPr>
+        <w:t>та приз</w:t>
+      </w:r>
+      <w:r>
+        <w:rPr>
+          <w:rFonts w:ascii="TimesNewRomanPSMT" w:hAnsi="TimesNewRomanPSMT" w:cs="TimesNewRomanPSMT"/>
+          <w:sz w:val="28"/>
+          <w:szCs w:val="28"/>
+        </w:rPr>
+        <w:t>.</w:t>
+      </w:r>
+    </w:p>
+    <w:p>
+      <w:pPr>
+        <w:jc w:val="both"/>
+        <w:rPr>
+          <w:rFonts w:cs="TimesNewRomanPSMT"/>
+          <w:sz w:val="28"/>
+          <w:szCs w:val="28"/>
+        </w:rPr>
+      </w:pPr>
+      <w:r>
+        <w:rPr>
+          <w:rFonts w:ascii="TimesNewRomanPSMT" w:hAnsi="TimesNewRomanPSMT" w:cs="TimesNewRomanPSMT"/>
+          <w:sz w:val="28"/>
+          <w:szCs w:val="28"/>
+        </w:rPr>
+        <w:t>Усі учасники Конкурсу отримують</w:t>
+      </w:r>
+      <w:r>
+        <w:rPr>
+          <w:rFonts w:ascii="TimesNewRomanPSMT" w:hAnsi="TimesNewRomanPSMT" w:cs="TimesNewRomanPSMT"/>
+          <w:sz w:val="28"/>
+          <w:szCs w:val="28"/>
+        </w:rPr>
+        <w:t xml:space="preserve"> </w:t>
+      </w:r>
+      <w:r>
+        <w:rPr>
+          <w:rFonts w:cs="TimesNewRomanPSMT"/>
+          <w:sz w:val="28"/>
+          <w:szCs w:val="28"/>
+        </w:rPr>
+        <w:t>с</w:t>
+      </w:r>
+      <w:r>
+        <w:rPr>
+          <w:rFonts w:ascii="TimesNewRomanPSMT" w:hAnsi="TimesNewRomanPSMT" w:cs="TimesNewRomanPSMT"/>
+          <w:sz w:val="28"/>
+          <w:szCs w:val="28"/>
+        </w:rPr>
+        <w:t>ертифікат</w:t>
+      </w:r>
+      <w:r>
+        <w:rPr>
+          <w:rFonts w:cs="TimesNewRomanPSMT"/>
+          <w:sz w:val="28"/>
+          <w:szCs w:val="28"/>
+        </w:rPr>
+        <w:t>и, відповідно до їхнього результату</w:t>
+      </w:r>
+      <w:r>
+        <w:rPr>
+          <w:rFonts w:ascii="TimesNewRomanPSMT" w:hAnsi="TimesNewRomanPSMT" w:cs="TimesNewRomanPSMT"/>
+          <w:sz w:val="28"/>
+          <w:szCs w:val="28"/>
+        </w:rPr>
+        <w:t xml:space="preserve"> </w:t>
+      </w:r>
+      <w:r>
+        <w:rPr>
+          <w:rFonts w:ascii="TimesNewRomanPSMT" w:hAnsi="TimesNewRomanPSMT" w:cs="TimesNewRomanPSMT"/>
+          <w:sz w:val="28"/>
+          <w:szCs w:val="28"/>
+        </w:rPr>
+        <w:t xml:space="preserve">на </w:t>
+      </w:r>
+      <w:r>
+        <w:rPr>
+          <w:rFonts w:cs="TimesNewRomanPSMT"/>
+          <w:sz w:val="28"/>
+          <w:szCs w:val="28"/>
+          <w:lang w:val="en-US"/>
+        </w:rPr>
+        <w:t>email</w:t>
+      </w:r>
+      <w:r>
+        <w:rPr>
+          <w:rFonts w:cs="TimesNewRomanPSMT"/>
+          <w:sz w:val="28"/>
+          <w:szCs w:val="28"/>
+        </w:rPr>
+        <w:t>, вказану під час реєстрації</w:t>
+      </w:r>
+    </w:p>
+    <w:p>
+      <w:pPr>
+        <w:jc w:val="center"/>
+        <w:rPr>
+          <w:sz w:val="32"/>
+          <w:szCs w:val="32"/>
+        </w:rPr>
+      </w:pPr>
+      <w:r>
+        <w:rPr>
+          <w:sz w:val="32"/>
+          <w:szCs w:val="32"/>
+        </w:rPr>
+        <w:t>6.Підсумки конкурсу</w:t>
+      </w:r>
+    </w:p>
+    <w:p>
+      <w:pPr>
+        <w:autoSpaceDE w:val="0"/>
+        <w:autoSpaceDN w:val="0"/>
+        <w:adjustRightInd w:val="0"/>
+        <w:spacing w:after="0" w:line="240" w:lineRule="auto"/>
+        <w:rPr>
+          <w:rFonts w:ascii="TimesNewRomanPSMT" w:hAnsi="TimesNewRomanPSMT" w:cs="TimesNewRomanPSMT"/>
+          <w:sz w:val="28"/>
+          <w:szCs w:val="28"/>
+        </w:rPr>
+      </w:pPr>
+      <w:r>
+        <w:rPr>
+          <w:rFonts w:ascii="TimesNewRomanPSMT" w:hAnsi="TimesNewRomanPSMT" w:cs="TimesNewRomanPSMT"/>
+          <w:sz w:val="28"/>
+          <w:szCs w:val="28"/>
+        </w:rPr>
+        <w:t>Офіційні результати проведення Конкурсу будуть опубліковані на сайті:</w:t>
+      </w:r>
+    </w:p>
+    <w:p>
+      <w:pPr>
+        <w:autoSpaceDE w:val="0"/>
+        <w:autoSpaceDN w:val="0"/>
+        <w:adjustRightInd w:val="0"/>
+        <w:spacing w:after="0" w:line="240" w:lineRule="auto"/>
+        <w:rPr>
+          <w:rFonts w:ascii="TimesNewRomanPSMT" w:hAnsi="TimesNewRomanPSMT" w:cs="TimesNewRomanPSMT"/>
+          <w:sz w:val="28"/>
+          <w:szCs w:val="28"/>
+        </w:rPr>
+      </w:pPr>
+      <w:proofErr w:type="gramStart"/>
+      <w:r>
+        <w:rPr>
+          <w:rFonts w:cstheme="minorHAnsi"/>
+          <w:b/>
+          <w:bCs/>
+          <w:sz w:val="28"/>
+          <w:szCs w:val="28"/>
+          <w:lang w:val="en-US"/>
+        </w:rPr>
+        <w:t>https://famico.vercel.app</w:t>
+      </w:r>
+      <w:r>
+        <w:rPr>
+          <w:rFonts w:cstheme="minorHAnsi"/>
+          <w:sz w:val="28"/>
+          <w:szCs w:val="28"/>
+        </w:rPr>
+        <w:t xml:space="preserve"> </w:t>
+      </w:r>
+      <w:r>
+        <w:rPr>
+          <w:rFonts w:cstheme="minorHAnsi"/>
+          <w:sz w:val="28"/>
+          <w:szCs w:val="28"/>
+          <w:lang w:val="en-US"/>
+        </w:rPr>
+        <w:t xml:space="preserve"> </w:t>
+      </w:r>
+      <w:r>
+        <w:rPr>
+          <w:rFonts w:cstheme="minorHAnsi"/>
+          <w:sz w:val="28"/>
+          <w:szCs w:val="28"/>
+        </w:rPr>
+        <w:t>Збір</w:t>
+      </w:r>
+      <w:proofErr w:type="gramEnd"/>
+      <w:r>
+        <w:rPr>
+          <w:rFonts w:ascii="TimesNewRomanPSMT" w:hAnsi="TimesNewRomanPSMT" w:cs="TimesNewRomanPSMT"/>
+          <w:sz w:val="28"/>
+          <w:szCs w:val="28"/>
+        </w:rPr>
+        <w:t xml:space="preserve"> та обробка результатів учасників Конкурсу проводиться відповідно до законодавства України, що регламентує збір та обробку персональних даних. Збору та обробці підлягають прізвища та імена учасників, дані про їх загальноосвітні навчальні заклади, класи, електронна адреса, контактні номери мобільних телефонів, а також відповіді на завдання Конкурсу.</w:t>
+      </w:r>
+    </w:p>
+    <w:p>
+      <w:pPr>
+        <w:autoSpaceDE w:val="0"/>
+        <w:autoSpaceDN w:val="0"/>
+        <w:adjustRightInd w:val="0"/>
+        <w:spacing w:after="0" w:line="240" w:lineRule="auto"/>
+        <w:rPr>
+          <w:rFonts w:ascii="TimesNewRomanPSMT" w:hAnsi="TimesNewRomanPSMT" w:cs="TimesNewRomanPSMT"/>
+          <w:sz w:val="28"/>
+          <w:szCs w:val="28"/>
+        </w:rPr>
+      </w:pPr>
+    </w:p>
+    <w:p>
+      <w:pPr>
+        <w:autoSpaceDE w:val="0"/>
+        <w:autoSpaceDN w:val="0"/>
+        <w:adjustRightInd w:val="0"/>
+        <w:spacing w:after="0" w:line="240" w:lineRule="auto"/>
+        <w:rPr>
+          <w:rFonts w:ascii="TimesNewRomanPSMT" w:hAnsi="TimesNewRomanPSMT" w:cs="TimesNewRomanPSMT"/>
+          <w:sz w:val="28"/>
+          <w:szCs w:val="28"/>
+        </w:rPr>
+      </w:pPr>
+    </w:p>
+    <w:p>
+      <w:pPr>
+        <w:autoSpaceDE w:val="0"/>
+        <w:autoSpaceDN w:val="0"/>
+        <w:adjustRightInd w:val="0"/>
+        <w:spacing w:after="0" w:line="240" w:lineRule="auto"/>
         <w:rPr>
           <w:rFonts w:ascii="TimesNewRomanPS-ItalicMT" w:hAnsi="TimesNewRomanPS-ItalicMT" w:cs="TimesNewRomanPS-ItalicMT"/>
           <w:i/>
@@ -2247,1021 +3017,31 @@
           <w:sz w:val="28"/>
           <w:szCs w:val="28"/>
         </w:rPr>
-        <w:t xml:space="preserve"> </w:t>
-      </w:r>
-      <w:r>
-        <w:rPr>
-          <w:rFonts w:ascii="TimesNewRomanPS-ItalicMT" w:hAnsi="TimesNewRomanPS-ItalicMT" w:cs="TimesNewRomanPS-ItalicMT"/>
-          <w:sz w:val="28"/>
-          <w:szCs w:val="28"/>
-        </w:rPr>
-        <w:t>Конкурсу</w:t>
-      </w:r>
-      <w:r>
-        <w:rPr>
-          <w:rFonts w:ascii="TimesNewRomanPSMT" w:hAnsi="TimesNewRomanPSMT" w:cs="TimesNewRomanPSMT"/>
-          <w:sz w:val="28"/>
-          <w:szCs w:val="28"/>
-        </w:rPr>
-        <w:t>, учасники</w:t>
-      </w:r>
-    </w:p>
-    <w:p>
-      <w:pPr>
-        <w:autoSpaceDE w:val="0"/>
-        <w:autoSpaceDN w:val="0"/>
-        <w:adjustRightInd w:val="0"/>
-        <w:spacing w:after="0" w:line="240" w:lineRule="auto"/>
-        <w:rPr>
-          <w:rFonts w:ascii="TimesNewRomanPSMT" w:hAnsi="TimesNewRomanPSMT" w:cs="TimesNewRomanPSMT"/>
-          <w:sz w:val="28"/>
-          <w:szCs w:val="28"/>
-        </w:rPr>
-      </w:pPr>
-      <w:r>
-        <w:rPr>
-          <w:rFonts w:ascii="TimesNewRomanPSMT" w:hAnsi="TimesNewRomanPSMT" w:cs="TimesNewRomanPSMT"/>
-          <w:sz w:val="28"/>
-          <w:szCs w:val="28"/>
-        </w:rPr>
-        <w:t xml:space="preserve">авторизуються </w:t>
-      </w:r>
-      <w:r>
-        <w:rPr>
-          <w:rFonts w:ascii="TimesNewRomanPSMT" w:hAnsi="TimesNewRomanPSMT" w:cs="TimesNewRomanPSMT"/>
-          <w:color w:val="000000" w:themeColor="text1"/>
-          <w:sz w:val="28"/>
-          <w:szCs w:val="28"/>
-        </w:rPr>
-        <w:t xml:space="preserve">на сайті </w:t>
-      </w:r>
-      <w:r>
-        <w:rPr>
-          <w:rFonts w:cs="TimesNewRomanPSMT"/>
-          <w:b/>
-          <w:bCs/>
-          <w:sz w:val="28"/>
-          <w:szCs w:val="28"/>
-          <w:lang w:val="en-US"/>
-        </w:rPr>
-        <w:t>https://</w:t>
-      </w:r>
-      <w:r>
-        <w:rPr>
-          <w:rFonts w:cs="TimesNewRomanPSMT"/>
-          <w:b/>
-          <w:bCs/>
-          <w:color w:val="000000" w:themeColor="text1"/>
-          <w:sz w:val="28"/>
-          <w:szCs w:val="28"/>
-          <w:lang w:val="en-US"/>
-        </w:rPr>
-        <w:t>famico.vercel.app</w:t>
-      </w:r>
-      <w:r>
-        <w:rPr>
-          <w:rFonts w:ascii="TimesNewRomanPSMT" w:hAnsi="TimesNewRomanPSMT" w:cs="TimesNewRomanPSMT"/>
-          <w:sz w:val="28"/>
-          <w:szCs w:val="28"/>
-        </w:rPr>
-        <w:t xml:space="preserve"> за допомогою електронної пошти, вказаної</w:t>
-      </w:r>
-      <w:r>
-        <w:rPr>
-          <w:rFonts w:cs="TimesNewRomanPSMT"/>
-          <w:sz w:val="28"/>
-          <w:szCs w:val="28"/>
-          <w:lang w:val="en-US"/>
-        </w:rPr>
-        <w:t xml:space="preserve"> </w:t>
-      </w:r>
-      <w:r>
-        <w:rPr>
-          <w:rFonts w:ascii="TimesNewRomanPSMT" w:hAnsi="TimesNewRomanPSMT" w:cs="TimesNewRomanPSMT"/>
-          <w:sz w:val="28"/>
-          <w:szCs w:val="28"/>
-        </w:rPr>
-        <w:t>під час реєстрації і виконують завдання своєї вікової групи</w:t>
-      </w:r>
-    </w:p>
-    <w:p>
-      <w:pPr>
-        <w:autoSpaceDE w:val="0"/>
-        <w:autoSpaceDN w:val="0"/>
-        <w:adjustRightInd w:val="0"/>
-        <w:spacing w:after="0" w:line="240" w:lineRule="auto"/>
-        <w:rPr>
-          <w:rFonts w:ascii="TimesNewRomanPSMT" w:hAnsi="TimesNewRomanPSMT" w:cs="TimesNewRomanPSMT"/>
-          <w:sz w:val="28"/>
-          <w:szCs w:val="28"/>
-        </w:rPr>
-      </w:pPr>
-    </w:p>
-    <w:p>
-      <w:pPr>
-        <w:autoSpaceDE w:val="0"/>
-        <w:autoSpaceDN w:val="0"/>
-        <w:adjustRightInd w:val="0"/>
-        <w:spacing w:after="0" w:line="240" w:lineRule="auto"/>
-        <w:rPr>
-          <w:rFonts w:ascii="TimesNewRomanPSMT" w:hAnsi="TimesNewRomanPSMT" w:cs="TimesNewRomanPSMT"/>
-          <w:sz w:val="28"/>
-          <w:szCs w:val="28"/>
-        </w:rPr>
-      </w:pPr>
-      <w:r>
-        <w:rPr>
-          <w:rFonts w:ascii="TimesNewRomanPSMT" w:hAnsi="TimesNewRomanPSMT" w:cs="TimesNewRomanPSMT"/>
-          <w:sz w:val="28"/>
-          <w:szCs w:val="28"/>
-        </w:rPr>
-        <w:t>4.2. Усі завдання учасники Конкурсу повинні виконувати самостійно.</w:t>
-      </w:r>
-    </w:p>
-    <w:p>
-      <w:pPr>
-        <w:autoSpaceDE w:val="0"/>
-        <w:autoSpaceDN w:val="0"/>
-        <w:adjustRightInd w:val="0"/>
-        <w:spacing w:after="0" w:line="240" w:lineRule="auto"/>
-        <w:rPr>
-          <w:rFonts w:ascii="TimesNewRomanPSMT" w:hAnsi="TimesNewRomanPSMT" w:cs="TimesNewRomanPSMT"/>
-          <w:sz w:val="28"/>
-          <w:szCs w:val="28"/>
-        </w:rPr>
-      </w:pPr>
-    </w:p>
-    <w:p>
-      <w:pPr>
-        <w:autoSpaceDE w:val="0"/>
-        <w:autoSpaceDN w:val="0"/>
-        <w:adjustRightInd w:val="0"/>
-        <w:spacing w:after="0" w:line="240" w:lineRule="auto"/>
-        <w:rPr>
-          <w:rFonts w:ascii="TimesNewRomanPSMT" w:hAnsi="TimesNewRomanPSMT" w:cs="TimesNewRomanPSMT"/>
-          <w:color w:val="000000" w:themeColor="text1"/>
-          <w:sz w:val="28"/>
-          <w:szCs w:val="28"/>
-        </w:rPr>
-      </w:pPr>
-      <w:r>
-        <w:rPr>
-          <w:rFonts w:ascii="TimesNewRomanPSMT" w:hAnsi="TimesNewRomanPSMT" w:cs="TimesNewRomanPSMT"/>
-          <w:color w:val="000000" w:themeColor="text1"/>
-          <w:sz w:val="28"/>
-          <w:szCs w:val="28"/>
-        </w:rPr>
-        <w:t>4.3. Після завершення відведеного на Конкурс часу, сторінка із завданнями</w:t>
-      </w:r>
-    </w:p>
-    <w:p>
-      <w:pPr>
-        <w:autoSpaceDE w:val="0"/>
-        <w:autoSpaceDN w:val="0"/>
-        <w:adjustRightInd w:val="0"/>
-        <w:spacing w:after="0" w:line="240" w:lineRule="auto"/>
-        <w:rPr>
-          <w:rFonts w:ascii="TimesNewRomanPSMT" w:hAnsi="TimesNewRomanPSMT" w:cs="TimesNewRomanPSMT"/>
-          <w:color w:val="000000" w:themeColor="text1"/>
-          <w:sz w:val="28"/>
-          <w:szCs w:val="28"/>
-        </w:rPr>
-      </w:pPr>
-      <w:r>
-        <w:rPr>
-          <w:rFonts w:ascii="TimesNewRomanPSMT" w:hAnsi="TimesNewRomanPSMT" w:cs="TimesNewRomanPSMT"/>
-          <w:color w:val="000000" w:themeColor="text1"/>
-          <w:sz w:val="28"/>
-          <w:szCs w:val="28"/>
-        </w:rPr>
-        <w:t>закривається автоматично.</w:t>
-      </w:r>
-    </w:p>
-    <w:p>
-      <w:pPr>
-        <w:autoSpaceDE w:val="0"/>
-        <w:autoSpaceDN w:val="0"/>
-        <w:adjustRightInd w:val="0"/>
-        <w:spacing w:after="0" w:line="240" w:lineRule="auto"/>
-        <w:rPr>
-          <w:rFonts w:ascii="TimesNewRomanPSMT" w:hAnsi="TimesNewRomanPSMT" w:cs="TimesNewRomanPSMT"/>
-          <w:sz w:val="28"/>
-          <w:szCs w:val="28"/>
-        </w:rPr>
-      </w:pPr>
-    </w:p>
-    <w:p>
-      <w:pPr>
-        <w:autoSpaceDE w:val="0"/>
-        <w:autoSpaceDN w:val="0"/>
-        <w:adjustRightInd w:val="0"/>
-        <w:spacing w:after="0" w:line="240" w:lineRule="auto"/>
-        <w:rPr>
-          <w:rFonts w:ascii="TimesNewRomanPSMT" w:hAnsi="TimesNewRomanPSMT" w:cs="TimesNewRomanPSMT"/>
-          <w:sz w:val="28"/>
-          <w:szCs w:val="28"/>
-        </w:rPr>
-      </w:pPr>
-      <w:r>
-        <w:rPr>
-          <w:rFonts w:ascii="TimesNewRomanPSMT" w:hAnsi="TimesNewRomanPSMT" w:cs="TimesNewRomanPSMT"/>
-          <w:sz w:val="28"/>
-          <w:szCs w:val="28"/>
-        </w:rPr>
-        <w:t>4.4. Відповіді учасників надсилаються до Організаційного комітету автоматично,</w:t>
-      </w:r>
-    </w:p>
-    <w:p>
-      <w:pPr>
-        <w:autoSpaceDE w:val="0"/>
-        <w:autoSpaceDN w:val="0"/>
-        <w:adjustRightInd w:val="0"/>
-        <w:spacing w:after="0" w:line="240" w:lineRule="auto"/>
-        <w:rPr>
-          <w:rFonts w:ascii="TimesNewRomanPSMT" w:hAnsi="TimesNewRomanPSMT" w:cs="TimesNewRomanPSMT"/>
-          <w:sz w:val="28"/>
-          <w:szCs w:val="28"/>
-        </w:rPr>
-      </w:pPr>
-      <w:r>
-        <w:rPr>
-          <w:rFonts w:ascii="TimesNewRomanPSMT" w:hAnsi="TimesNewRomanPSMT" w:cs="TimesNewRomanPSMT"/>
-          <w:sz w:val="28"/>
-          <w:szCs w:val="28"/>
-        </w:rPr>
-        <w:t>де здійснюється їх комп’ютерна перевірка.</w:t>
-      </w:r>
-    </w:p>
-    <w:p>
-      <w:pPr>
-        <w:autoSpaceDE w:val="0"/>
-        <w:autoSpaceDN w:val="0"/>
-        <w:adjustRightInd w:val="0"/>
-        <w:spacing w:after="0" w:line="240" w:lineRule="auto"/>
-        <w:rPr>
-          <w:rFonts w:ascii="TimesNewRomanPSMT" w:hAnsi="TimesNewRomanPSMT" w:cs="TimesNewRomanPSMT"/>
-          <w:sz w:val="28"/>
-          <w:szCs w:val="28"/>
-        </w:rPr>
-      </w:pPr>
-    </w:p>
-    <w:p>
-      <w:pPr>
-        <w:autoSpaceDE w:val="0"/>
-        <w:autoSpaceDN w:val="0"/>
-        <w:adjustRightInd w:val="0"/>
-        <w:spacing w:after="0" w:line="240" w:lineRule="auto"/>
-        <w:rPr>
-          <w:rFonts w:cs="TimesNewRomanPSMT"/>
-          <w:sz w:val="28"/>
-          <w:szCs w:val="28"/>
-        </w:rPr>
-      </w:pPr>
-      <w:r>
-        <w:rPr>
-          <w:rFonts w:ascii="TimesNewRomanPSMT" w:hAnsi="TimesNewRomanPSMT" w:cs="TimesNewRomanPSMT"/>
-          <w:sz w:val="28"/>
-          <w:szCs w:val="28"/>
-        </w:rPr>
-        <w:t xml:space="preserve">4.5. </w:t>
-      </w:r>
-      <w:r>
-        <w:rPr>
-          <w:rFonts w:ascii="TimesNewRomanPSMT" w:hAnsi="TimesNewRomanPSMT" w:cs="TimesNewRomanPSMT"/>
-          <w:sz w:val="28"/>
-          <w:szCs w:val="28"/>
-        </w:rPr>
-        <w:t>Соціальне підприємство «</w:t>
-      </w:r>
-      <w:r>
-        <w:rPr>
-          <w:rFonts w:cs="TimesNewRomanPSMT"/>
-          <w:sz w:val="28"/>
-          <w:szCs w:val="28"/>
-          <w:lang w:val="en-US"/>
-        </w:rPr>
-        <w:t>FAMICO</w:t>
-      </w:r>
-      <w:r>
-        <w:rPr>
-          <w:rFonts w:ascii="TimesNewRomanPSMT" w:hAnsi="TimesNewRomanPSMT" w:cs="TimesNewRomanPSMT"/>
-          <w:sz w:val="28"/>
-          <w:szCs w:val="28"/>
-        </w:rPr>
-        <w:t xml:space="preserve">» </w:t>
-      </w:r>
-      <w:r>
-        <w:rPr>
-          <w:rFonts w:ascii="TimesNewRomanPSMT" w:hAnsi="TimesNewRomanPSMT" w:cs="TimesNewRomanPSMT"/>
-          <w:sz w:val="28"/>
-          <w:szCs w:val="28"/>
-        </w:rPr>
-        <w:t>не несе відповідальність за якість інтернет зв’язку</w:t>
-      </w:r>
-      <w:r>
-        <w:rPr>
-          <w:rFonts w:cs="TimesNewRomanPSMT"/>
-          <w:sz w:val="28"/>
-          <w:szCs w:val="28"/>
-          <w:lang w:val="en-US"/>
-        </w:rPr>
-        <w:t xml:space="preserve">, </w:t>
-      </w:r>
-      <w:r>
-        <w:rPr>
-          <w:rFonts w:cs="TimesNewRomanPSMT"/>
-          <w:sz w:val="28"/>
-          <w:szCs w:val="28"/>
-        </w:rPr>
-        <w:t>та можливі збої</w:t>
-      </w:r>
-    </w:p>
-    <w:p>
-      <w:pPr>
-        <w:autoSpaceDE w:val="0"/>
-        <w:autoSpaceDN w:val="0"/>
-        <w:adjustRightInd w:val="0"/>
-        <w:spacing w:after="0" w:line="240" w:lineRule="auto"/>
-        <w:rPr>
-          <w:rFonts w:ascii="TimesNewRomanPSMT" w:hAnsi="TimesNewRomanPSMT" w:cs="TimesNewRomanPSMT"/>
-          <w:sz w:val="28"/>
-          <w:szCs w:val="28"/>
-        </w:rPr>
-      </w:pPr>
-    </w:p>
-    <w:p>
-      <w:pPr>
-        <w:autoSpaceDE w:val="0"/>
-        <w:autoSpaceDN w:val="0"/>
-        <w:adjustRightInd w:val="0"/>
-        <w:spacing w:after="0" w:line="240" w:lineRule="auto"/>
-        <w:rPr>
-          <w:rFonts w:ascii="TimesNewRomanPSMT" w:hAnsi="TimesNewRomanPSMT" w:cs="TimesNewRomanPSMT"/>
-          <w:sz w:val="28"/>
-          <w:szCs w:val="28"/>
-        </w:rPr>
-      </w:pPr>
-      <w:r>
-        <w:rPr>
-          <w:rFonts w:ascii="TimesNewRomanPSMT" w:hAnsi="TimesNewRomanPSMT" w:cs="TimesNewRomanPSMT"/>
-          <w:sz w:val="28"/>
-          <w:szCs w:val="28"/>
-        </w:rPr>
-        <w:t>4.6. Користуватися калькулятором, підручниками та математичними таблицями</w:t>
-      </w:r>
-    </w:p>
-    <w:p>
-      <w:pPr>
-        <w:autoSpaceDE w:val="0"/>
-        <w:autoSpaceDN w:val="0"/>
-        <w:adjustRightInd w:val="0"/>
-        <w:spacing w:after="0" w:line="240" w:lineRule="auto"/>
-        <w:rPr>
-          <w:rFonts w:ascii="TimesNewRomanPSMT" w:hAnsi="TimesNewRomanPSMT" w:cs="TimesNewRomanPSMT"/>
-          <w:sz w:val="28"/>
-          <w:szCs w:val="28"/>
-        </w:rPr>
-      </w:pPr>
-      <w:r>
-        <w:rPr>
-          <w:rFonts w:ascii="TimesNewRomanPSMT" w:hAnsi="TimesNewRomanPSMT" w:cs="TimesNewRomanPSMT"/>
-          <w:sz w:val="28"/>
-          <w:szCs w:val="28"/>
-        </w:rPr>
-        <w:t>учасникам Конкурсу категорично забороняється, розрахунки та обчислення</w:t>
-      </w:r>
-    </w:p>
-    <w:p>
-      <w:pPr>
-        <w:autoSpaceDE w:val="0"/>
-        <w:autoSpaceDN w:val="0"/>
-        <w:adjustRightInd w:val="0"/>
-        <w:spacing w:after="0" w:line="240" w:lineRule="auto"/>
-        <w:rPr>
-          <w:rFonts w:ascii="TimesNewRomanPSMT" w:hAnsi="TimesNewRomanPSMT" w:cs="TimesNewRomanPSMT"/>
-          <w:sz w:val="28"/>
-          <w:szCs w:val="28"/>
-        </w:rPr>
-      </w:pPr>
-      <w:r>
-        <w:rPr>
-          <w:rFonts w:ascii="TimesNewRomanPSMT" w:hAnsi="TimesNewRomanPSMT" w:cs="TimesNewRomanPSMT"/>
-          <w:sz w:val="28"/>
-          <w:szCs w:val="28"/>
-        </w:rPr>
-        <w:t>здійснюють лише на чистому аркуші паперу.</w:t>
-      </w:r>
-    </w:p>
-    <w:p>
-      <w:pPr>
-        <w:autoSpaceDE w:val="0"/>
-        <w:autoSpaceDN w:val="0"/>
-        <w:adjustRightInd w:val="0"/>
-        <w:spacing w:after="0" w:line="240" w:lineRule="auto"/>
-        <w:rPr>
-          <w:rFonts w:ascii="TimesNewRomanPSMT" w:hAnsi="TimesNewRomanPSMT" w:cs="TimesNewRomanPSMT"/>
-          <w:sz w:val="28"/>
-          <w:szCs w:val="28"/>
-        </w:rPr>
-      </w:pPr>
-    </w:p>
-    <w:p>
-      <w:pPr>
-        <w:autoSpaceDE w:val="0"/>
-        <w:autoSpaceDN w:val="0"/>
-        <w:adjustRightInd w:val="0"/>
-        <w:spacing w:after="0" w:line="240" w:lineRule="auto"/>
-        <w:rPr>
-          <w:rFonts w:ascii="TimesNewRomanPSMT" w:hAnsi="TimesNewRomanPSMT" w:cs="TimesNewRomanPSMT"/>
-          <w:color w:val="FF0000"/>
-          <w:sz w:val="28"/>
-          <w:szCs w:val="28"/>
-        </w:rPr>
-      </w:pPr>
-      <w:r>
-        <w:rPr>
-          <w:rFonts w:ascii="TimesNewRomanPSMT" w:hAnsi="TimesNewRomanPSMT" w:cs="TimesNewRomanPSMT"/>
-          <w:sz w:val="28"/>
-          <w:szCs w:val="28"/>
-        </w:rPr>
-        <w:t xml:space="preserve">4.7. </w:t>
-      </w:r>
-      <w:r>
-        <w:rPr>
-          <w:rFonts w:ascii="TimesNewRomanPSMT" w:hAnsi="TimesNewRomanPSMT" w:cs="TimesNewRomanPSMT"/>
-          <w:color w:val="000000" w:themeColor="text1"/>
-          <w:sz w:val="28"/>
-          <w:szCs w:val="28"/>
-        </w:rPr>
-        <w:t xml:space="preserve">Конкурс триває </w:t>
-      </w:r>
-      <w:r>
-        <w:rPr>
-          <w:rFonts w:ascii="TimesNewRomanPS-BoldMT" w:hAnsi="TimesNewRomanPS-BoldMT" w:cs="TimesNewRomanPS-BoldMT"/>
-          <w:b/>
-          <w:bCs/>
-          <w:color w:val="000000" w:themeColor="text1"/>
-          <w:sz w:val="28"/>
-          <w:szCs w:val="28"/>
-        </w:rPr>
-        <w:t>60 хвилин</w:t>
-      </w:r>
-      <w:r>
-        <w:rPr>
-          <w:rFonts w:ascii="TimesNewRomanPS-BoldMT" w:hAnsi="TimesNewRomanPS-BoldMT" w:cs="TimesNewRomanPS-BoldMT"/>
-          <w:b/>
-          <w:bCs/>
-          <w:color w:val="FF0000"/>
-          <w:sz w:val="28"/>
-          <w:szCs w:val="28"/>
-        </w:rPr>
-        <w:t xml:space="preserve"> для учнів </w:t>
-      </w:r>
-      <w:r>
-        <w:rPr>
-          <w:rFonts w:cs="TimesNewRomanPS-BoldMT"/>
-          <w:b/>
-          <w:bCs/>
-          <w:color w:val="FF0000"/>
-          <w:sz w:val="28"/>
-          <w:szCs w:val="28"/>
-          <w:lang w:val="en-US"/>
-        </w:rPr>
-        <w:t>5</w:t>
-      </w:r>
-      <w:r>
-        <w:rPr>
-          <w:rFonts w:ascii="TimesNewRomanPS-BoldMT" w:hAnsi="TimesNewRomanPS-BoldMT" w:cs="TimesNewRomanPS-BoldMT"/>
-          <w:b/>
-          <w:bCs/>
-          <w:color w:val="FF0000"/>
-          <w:sz w:val="28"/>
-          <w:szCs w:val="28"/>
-        </w:rPr>
-        <w:t>-1</w:t>
-      </w:r>
-      <w:r>
-        <w:rPr>
-          <w:rFonts w:ascii="TimesNewRomanPS-BoldMT" w:hAnsi="TimesNewRomanPS-BoldMT" w:cs="TimesNewRomanPS-BoldMT"/>
-          <w:b/>
-          <w:bCs/>
-          <w:color w:val="FF0000"/>
-          <w:sz w:val="28"/>
-          <w:szCs w:val="28"/>
-        </w:rPr>
-        <w:t>1</w:t>
-      </w:r>
-      <w:r>
-        <w:rPr>
-          <w:rFonts w:ascii="TimesNewRomanPS-BoldMT" w:hAnsi="TimesNewRomanPS-BoldMT" w:cs="TimesNewRomanPS-BoldMT"/>
-          <w:b/>
-          <w:bCs/>
-          <w:color w:val="FF0000"/>
-          <w:sz w:val="28"/>
-          <w:szCs w:val="28"/>
-        </w:rPr>
-        <w:t xml:space="preserve"> класів</w:t>
-      </w:r>
-      <w:r>
-        <w:rPr>
-          <w:rFonts w:ascii="TimesNewRomanPSMT" w:hAnsi="TimesNewRomanPSMT" w:cs="TimesNewRomanPSMT"/>
-          <w:color w:val="FF0000"/>
-          <w:sz w:val="28"/>
-          <w:szCs w:val="28"/>
-        </w:rPr>
-        <w:t>.</w:t>
-      </w:r>
-    </w:p>
-    <w:p>
-      <w:pPr>
-        <w:autoSpaceDE w:val="0"/>
-        <w:autoSpaceDN w:val="0"/>
-        <w:adjustRightInd w:val="0"/>
-        <w:spacing w:after="0" w:line="240" w:lineRule="auto"/>
-        <w:rPr>
-          <w:rFonts w:ascii="TimesNewRomanPSMT" w:hAnsi="TimesNewRomanPSMT" w:cs="TimesNewRomanPSMT"/>
-          <w:sz w:val="28"/>
-          <w:szCs w:val="28"/>
-        </w:rPr>
-      </w:pPr>
-    </w:p>
-    <w:p>
-      <w:pPr>
-        <w:autoSpaceDE w:val="0"/>
-        <w:autoSpaceDN w:val="0"/>
-        <w:adjustRightInd w:val="0"/>
-        <w:spacing w:after="0" w:line="240" w:lineRule="auto"/>
-        <w:rPr>
-          <w:rFonts w:ascii="TimesNewRomanPSMT" w:hAnsi="TimesNewRomanPSMT" w:cs="TimesNewRomanPSMT"/>
-          <w:sz w:val="28"/>
-          <w:szCs w:val="28"/>
-        </w:rPr>
-      </w:pPr>
-      <w:r>
-        <w:rPr>
-          <w:rFonts w:ascii="TimesNewRomanPSMT" w:hAnsi="TimesNewRomanPSMT" w:cs="TimesNewRomanPSMT"/>
-          <w:sz w:val="28"/>
-          <w:szCs w:val="28"/>
-        </w:rPr>
-        <w:t>4.8. Учасники Конкурсу та їхні батьки після завершення перевірки робіт мають</w:t>
-      </w:r>
-    </w:p>
-    <w:p>
-      <w:pPr>
-        <w:autoSpaceDE w:val="0"/>
-        <w:autoSpaceDN w:val="0"/>
-        <w:adjustRightInd w:val="0"/>
-        <w:spacing w:after="0" w:line="240" w:lineRule="auto"/>
-        <w:rPr>
-          <w:rFonts w:ascii="TimesNewRomanPSMT" w:hAnsi="TimesNewRomanPSMT" w:cs="TimesNewRomanPSMT"/>
-          <w:sz w:val="28"/>
-          <w:szCs w:val="28"/>
-        </w:rPr>
-      </w:pPr>
-      <w:r>
-        <w:rPr>
-          <w:rFonts w:ascii="TimesNewRomanPSMT" w:hAnsi="TimesNewRomanPSMT" w:cs="TimesNewRomanPSMT"/>
-          <w:sz w:val="28"/>
-          <w:szCs w:val="28"/>
-        </w:rPr>
-        <w:t>право звернутися до Організаційного комітету, щоб ознайомитися з</w:t>
-      </w:r>
-    </w:p>
-    <w:p>
-      <w:pPr>
-        <w:autoSpaceDE w:val="0"/>
-        <w:autoSpaceDN w:val="0"/>
-        <w:adjustRightInd w:val="0"/>
-        <w:spacing w:after="0" w:line="240" w:lineRule="auto"/>
-        <w:rPr>
-          <w:rFonts w:ascii="TimesNewRomanPSMT" w:hAnsi="TimesNewRomanPSMT" w:cs="TimesNewRomanPSMT"/>
-          <w:sz w:val="28"/>
-          <w:szCs w:val="28"/>
-        </w:rPr>
-      </w:pPr>
-      <w:r>
-        <w:rPr>
-          <w:rFonts w:ascii="TimesNewRomanPSMT" w:hAnsi="TimesNewRomanPSMT" w:cs="TimesNewRomanPSMT"/>
-          <w:sz w:val="28"/>
-          <w:szCs w:val="28"/>
-        </w:rPr>
-        <w:t>експертними оцінками завдань Конкурсу.</w:t>
-      </w:r>
-    </w:p>
-    <w:p>
-      <w:pPr>
-        <w:rPr>
-          <w:color w:val="FF0000"/>
-          <w:sz w:val="32"/>
-          <w:szCs w:val="32"/>
-        </w:rPr>
-      </w:pPr>
-    </w:p>
-    <w:p>
-      <w:pPr>
-        <w:jc w:val="center"/>
-        <w:rPr>
-          <w:sz w:val="32"/>
-          <w:szCs w:val="32"/>
-        </w:rPr>
-      </w:pPr>
-      <w:r>
-        <w:rPr>
-          <w:sz w:val="32"/>
-          <w:szCs w:val="32"/>
-        </w:rPr>
-        <w:t xml:space="preserve">5. </w:t>
-      </w:r>
-      <w:r>
-        <w:rPr>
-          <w:sz w:val="32"/>
-          <w:szCs w:val="32"/>
-        </w:rPr>
-        <w:t>Порядок в</w:t>
-      </w:r>
-      <w:r>
-        <w:rPr>
-          <w:sz w:val="32"/>
-          <w:szCs w:val="32"/>
-        </w:rPr>
-        <w:t>изначення переможців</w:t>
-      </w:r>
-    </w:p>
-    <w:p>
-      <w:pPr>
-        <w:autoSpaceDE w:val="0"/>
-        <w:autoSpaceDN w:val="0"/>
-        <w:adjustRightInd w:val="0"/>
-        <w:spacing w:after="0" w:line="240" w:lineRule="auto"/>
-        <w:rPr>
-          <w:rFonts w:ascii="TimesNewRomanPSMT" w:hAnsi="TimesNewRomanPSMT" w:cs="TimesNewRomanPSMT"/>
-          <w:sz w:val="28"/>
-          <w:szCs w:val="28"/>
-        </w:rPr>
-      </w:pPr>
-      <w:r>
-        <w:rPr>
-          <w:rFonts w:ascii="TimesNewRomanPSMT" w:hAnsi="TimesNewRomanPSMT" w:cs="TimesNewRomanPSMT"/>
-          <w:sz w:val="28"/>
-          <w:szCs w:val="28"/>
-        </w:rPr>
-        <w:t>Перше, друге та третє місця у кожній віковій категорії присуджується учасникам</w:t>
-      </w:r>
-    </w:p>
-    <w:p>
-      <w:pPr>
-        <w:autoSpaceDE w:val="0"/>
-        <w:autoSpaceDN w:val="0"/>
-        <w:adjustRightInd w:val="0"/>
-        <w:spacing w:after="0" w:line="240" w:lineRule="auto"/>
-        <w:rPr>
-          <w:rFonts w:ascii="TimesNewRomanPSMT" w:hAnsi="TimesNewRomanPSMT" w:cs="TimesNewRomanPSMT"/>
-          <w:sz w:val="28"/>
-          <w:szCs w:val="28"/>
-        </w:rPr>
-      </w:pPr>
-      <w:r>
-        <w:rPr>
-          <w:rFonts w:ascii="TimesNewRomanPSMT" w:hAnsi="TimesNewRomanPSMT" w:cs="TimesNewRomanPSMT"/>
-          <w:sz w:val="28"/>
-          <w:szCs w:val="28"/>
-        </w:rPr>
-        <w:t xml:space="preserve">Конкурсу за рішенням команди </w:t>
-      </w:r>
-      <w:r>
-        <w:rPr>
-          <w:rFonts w:cs="TimesNewRomanPSMT"/>
-          <w:sz w:val="28"/>
-          <w:szCs w:val="28"/>
-          <w:lang w:val="en-US"/>
-        </w:rPr>
-        <w:t>FAMICO</w:t>
-      </w:r>
-      <w:r>
-        <w:rPr>
-          <w:rFonts w:ascii="TimesNewRomanPSMT" w:hAnsi="TimesNewRomanPSMT" w:cs="TimesNewRomanPSMT"/>
-          <w:sz w:val="28"/>
-          <w:szCs w:val="28"/>
-        </w:rPr>
-        <w:t xml:space="preserve"> залежно від кількості набраних</w:t>
-      </w:r>
-    </w:p>
-    <w:p>
-      <w:pPr>
-        <w:autoSpaceDE w:val="0"/>
-        <w:autoSpaceDN w:val="0"/>
-        <w:adjustRightInd w:val="0"/>
-        <w:spacing w:after="0" w:line="240" w:lineRule="auto"/>
-        <w:rPr>
-          <w:rFonts w:ascii="TimesNewRomanPSMT" w:hAnsi="TimesNewRomanPSMT" w:cs="TimesNewRomanPSMT"/>
-          <w:sz w:val="28"/>
-          <w:szCs w:val="28"/>
-        </w:rPr>
-      </w:pPr>
-      <w:r>
-        <w:rPr>
-          <w:rFonts w:ascii="TimesNewRomanPSMT" w:hAnsi="TimesNewRomanPSMT" w:cs="TimesNewRomanPSMT"/>
-          <w:sz w:val="28"/>
-          <w:szCs w:val="28"/>
-        </w:rPr>
-        <w:t>балів. Учасники, які зайняли перше, друге та третє місця одержують відповідний сертифікат</w:t>
-      </w:r>
-      <w:r>
-        <w:rPr>
-          <w:rFonts w:cs="TimesNewRomanPSMT"/>
-          <w:sz w:val="28"/>
-          <w:szCs w:val="28"/>
-          <w:lang w:val="en-US"/>
-        </w:rPr>
-        <w:t xml:space="preserve"> </w:t>
-      </w:r>
-      <w:r>
-        <w:rPr>
-          <w:rFonts w:cs="TimesNewRomanPSMT"/>
-          <w:sz w:val="28"/>
-          <w:szCs w:val="28"/>
-        </w:rPr>
-        <w:t>та приз</w:t>
-      </w:r>
-      <w:r>
-        <w:rPr>
-          <w:rFonts w:ascii="TimesNewRomanPSMT" w:hAnsi="TimesNewRomanPSMT" w:cs="TimesNewRomanPSMT"/>
-          <w:sz w:val="28"/>
-          <w:szCs w:val="28"/>
-        </w:rPr>
-        <w:t>.</w:t>
-      </w:r>
-    </w:p>
-    <w:p>
-      <w:pPr>
-        <w:jc w:val="both"/>
-        <w:rPr>
-          <w:rFonts w:cs="TimesNewRomanPSMT"/>
-          <w:sz w:val="28"/>
-          <w:szCs w:val="28"/>
-          <w:lang w:val="en-US"/>
-        </w:rPr>
-      </w:pPr>
-      <w:r>
-        <w:rPr>
-          <w:rFonts w:ascii="TimesNewRomanPSMT" w:hAnsi="TimesNewRomanPSMT" w:cs="TimesNewRomanPSMT"/>
-          <w:sz w:val="28"/>
-          <w:szCs w:val="28"/>
-        </w:rPr>
-        <w:t>Усі учасники Конкурсу отримують Сертифікат учасника</w:t>
-      </w:r>
-      <w:r>
-        <w:rPr>
-          <w:rFonts w:ascii="TimesNewRomanPSMT" w:hAnsi="TimesNewRomanPSMT" w:cs="TimesNewRomanPSMT"/>
-          <w:sz w:val="28"/>
-          <w:szCs w:val="28"/>
-        </w:rPr>
-        <w:t xml:space="preserve"> на </w:t>
-      </w:r>
-      <w:r>
-        <w:rPr>
-          <w:rFonts w:cs="TimesNewRomanPSMT"/>
-          <w:sz w:val="28"/>
-          <w:szCs w:val="28"/>
-          <w:lang w:val="en-US"/>
-        </w:rPr>
-        <w:t>email</w:t>
-      </w:r>
-    </w:p>
-    <w:p>
-      <w:pPr>
-        <w:jc w:val="center"/>
-        <w:rPr>
-          <w:sz w:val="32"/>
-          <w:szCs w:val="32"/>
-        </w:rPr>
-      </w:pPr>
-      <w:r>
-        <w:rPr>
-          <w:sz w:val="32"/>
-          <w:szCs w:val="32"/>
-        </w:rPr>
-        <w:t>6.Підсумки конкурсу</w:t>
-      </w:r>
-    </w:p>
-    <w:p>
-      <w:pPr>
-        <w:autoSpaceDE w:val="0"/>
-        <w:autoSpaceDN w:val="0"/>
-        <w:adjustRightInd w:val="0"/>
-        <w:spacing w:after="0" w:line="240" w:lineRule="auto"/>
-        <w:rPr>
-          <w:rFonts w:ascii="TimesNewRomanPSMT" w:hAnsi="TimesNewRomanPSMT" w:cs="TimesNewRomanPSMT"/>
-          <w:color w:val="000000" w:themeColor="text1"/>
-          <w:sz w:val="28"/>
-          <w:szCs w:val="28"/>
-        </w:rPr>
-      </w:pPr>
-      <w:r>
-        <w:rPr>
-          <w:rFonts w:ascii="TimesNewRomanPSMT" w:hAnsi="TimesNewRomanPSMT" w:cs="TimesNewRomanPSMT"/>
-          <w:sz w:val="28"/>
-          <w:szCs w:val="28"/>
-        </w:rPr>
-        <w:t xml:space="preserve">Офіційні результати проведення Конкурсу будуть </w:t>
-      </w:r>
-      <w:r>
-        <w:rPr>
-          <w:rFonts w:ascii="TimesNewRomanPSMT" w:hAnsi="TimesNewRomanPSMT" w:cs="TimesNewRomanPSMT"/>
-          <w:color w:val="000000" w:themeColor="text1"/>
-          <w:sz w:val="28"/>
-          <w:szCs w:val="28"/>
-        </w:rPr>
-        <w:t>опубліковані на сайті:</w:t>
-      </w:r>
-    </w:p>
-    <w:p>
-      <w:pPr>
-        <w:autoSpaceDE w:val="0"/>
-        <w:autoSpaceDN w:val="0"/>
-        <w:adjustRightInd w:val="0"/>
-        <w:spacing w:after="0" w:line="240" w:lineRule="auto"/>
-        <w:rPr>
-          <w:rFonts w:ascii="TimesNewRomanPSMT" w:hAnsi="TimesNewRomanPSMT" w:cs="TimesNewRomanPSMT"/>
-          <w:sz w:val="28"/>
-          <w:szCs w:val="28"/>
-        </w:rPr>
-      </w:pPr>
-      <w:r>
-        <w:rPr>
-          <w:rFonts w:cstheme="minorHAnsi"/>
-          <w:b/>
-          <w:bCs/>
-          <w:sz w:val="28"/>
-          <w:szCs w:val="28"/>
-          <w:lang w:val="en-US"/>
-        </w:rPr>
-        <w:t>https://</w:t>
-      </w:r>
-      <w:r>
-        <w:rPr>
-          <w:rFonts w:cstheme="minorHAnsi"/>
-          <w:b/>
-          <w:bCs/>
-          <w:color w:val="000000" w:themeColor="text1"/>
-          <w:sz w:val="28"/>
-          <w:szCs w:val="28"/>
-          <w:lang w:val="en-US"/>
-        </w:rPr>
-        <w:t>famico.vercel.app</w:t>
-      </w:r>
-      <w:r>
-        <w:rPr>
-          <w:rFonts w:cstheme="minorHAnsi"/>
-          <w:sz w:val="28"/>
-          <w:szCs w:val="28"/>
-        </w:rPr>
-        <w:t xml:space="preserve"> </w:t>
-      </w:r>
-      <w:r>
-        <w:rPr>
-          <w:rFonts w:cstheme="minorHAnsi"/>
-          <w:sz w:val="28"/>
-          <w:szCs w:val="28"/>
-          <w:lang w:val="en-US"/>
-        </w:rPr>
-        <w:t xml:space="preserve"> </w:t>
-      </w:r>
-      <w:r>
-        <w:rPr>
-          <w:rFonts w:cstheme="minorHAnsi"/>
-          <w:sz w:val="28"/>
-          <w:szCs w:val="28"/>
-        </w:rPr>
-        <w:t>Збір</w:t>
-      </w:r>
-      <w:r>
-        <w:rPr>
-          <w:rFonts w:ascii="TimesNewRomanPSMT" w:hAnsi="TimesNewRomanPSMT" w:cs="TimesNewRomanPSMT"/>
-          <w:sz w:val="28"/>
-          <w:szCs w:val="28"/>
-        </w:rPr>
-        <w:t xml:space="preserve"> та обробка результатів учасників Конкурсу проводиться відповідно до</w:t>
-      </w:r>
-      <w:r>
-        <w:rPr>
-          <w:rFonts w:ascii="TimesNewRomanPSMT" w:hAnsi="TimesNewRomanPSMT" w:cs="TimesNewRomanPSMT"/>
-          <w:color w:val="FF0000"/>
-          <w:sz w:val="28"/>
-          <w:szCs w:val="28"/>
-        </w:rPr>
-        <w:t xml:space="preserve"> </w:t>
-      </w:r>
-      <w:r>
-        <w:rPr>
-          <w:rFonts w:ascii="TimesNewRomanPSMT" w:hAnsi="TimesNewRomanPSMT" w:cs="TimesNewRomanPSMT"/>
-          <w:sz w:val="28"/>
-          <w:szCs w:val="28"/>
-        </w:rPr>
-        <w:t>законодавства України, що регламентує збір та обробку персональних даних. Збору</w:t>
-      </w:r>
-      <w:r>
-        <w:rPr>
-          <w:rFonts w:ascii="TimesNewRomanPSMT" w:hAnsi="TimesNewRomanPSMT" w:cs="TimesNewRomanPSMT"/>
-          <w:color w:val="FF0000"/>
-          <w:sz w:val="28"/>
-          <w:szCs w:val="28"/>
-        </w:rPr>
-        <w:t xml:space="preserve"> </w:t>
-      </w:r>
-      <w:r>
-        <w:rPr>
-          <w:rFonts w:ascii="TimesNewRomanPSMT" w:hAnsi="TimesNewRomanPSMT" w:cs="TimesNewRomanPSMT"/>
-          <w:sz w:val="28"/>
-          <w:szCs w:val="28"/>
-        </w:rPr>
-        <w:t xml:space="preserve">та обробці підлягають прізвища та імена </w:t>
-      </w:r>
-      <w:r>
-        <w:rPr>
-          <w:rFonts w:ascii="TimesNewRomanPSMT" w:hAnsi="TimesNewRomanPSMT" w:cs="TimesNewRomanPSMT"/>
-          <w:sz w:val="28"/>
-          <w:szCs w:val="28"/>
-        </w:rPr>
-        <w:lastRenderedPageBreak/>
-        <w:t>учасників, дані про їх загальноосвітні</w:t>
-      </w:r>
-      <w:r>
-        <w:rPr>
-          <w:rFonts w:ascii="TimesNewRomanPSMT" w:hAnsi="TimesNewRomanPSMT" w:cs="TimesNewRomanPSMT"/>
-          <w:color w:val="FF0000"/>
-          <w:sz w:val="28"/>
-          <w:szCs w:val="28"/>
-        </w:rPr>
-        <w:t xml:space="preserve"> </w:t>
-      </w:r>
-      <w:r>
-        <w:rPr>
-          <w:rFonts w:ascii="TimesNewRomanPSMT" w:hAnsi="TimesNewRomanPSMT" w:cs="TimesNewRomanPSMT"/>
-          <w:sz w:val="28"/>
-          <w:szCs w:val="28"/>
-        </w:rPr>
-        <w:t>навчальні заклади, класи, електронна адреса, контактні номери мобільних телефонів, а також</w:t>
-      </w:r>
-      <w:r>
-        <w:rPr>
-          <w:rFonts w:ascii="TimesNewRomanPSMT" w:hAnsi="TimesNewRomanPSMT" w:cs="TimesNewRomanPSMT"/>
-          <w:color w:val="FF0000"/>
-          <w:sz w:val="28"/>
-          <w:szCs w:val="28"/>
-        </w:rPr>
-        <w:t xml:space="preserve"> </w:t>
-      </w:r>
-      <w:r>
-        <w:rPr>
-          <w:rFonts w:ascii="TimesNewRomanPSMT" w:hAnsi="TimesNewRomanPSMT" w:cs="TimesNewRomanPSMT"/>
-          <w:sz w:val="28"/>
-          <w:szCs w:val="28"/>
-        </w:rPr>
-        <w:t>відповіді на завдання Конкурсу.</w:t>
-      </w:r>
-    </w:p>
-    <w:p>
-      <w:pPr>
-        <w:autoSpaceDE w:val="0"/>
-        <w:autoSpaceDN w:val="0"/>
-        <w:adjustRightInd w:val="0"/>
-        <w:spacing w:after="0" w:line="240" w:lineRule="auto"/>
-        <w:rPr>
-          <w:rFonts w:ascii="TimesNewRomanPSMT" w:hAnsi="TimesNewRomanPSMT" w:cs="TimesNewRomanPSMT"/>
-          <w:sz w:val="28"/>
-          <w:szCs w:val="28"/>
-        </w:rPr>
-      </w:pPr>
-    </w:p>
-    <w:p>
-      <w:pPr>
-        <w:autoSpaceDE w:val="0"/>
-        <w:autoSpaceDN w:val="0"/>
-        <w:adjustRightInd w:val="0"/>
-        <w:spacing w:after="0" w:line="240" w:lineRule="auto"/>
-        <w:rPr>
-          <w:rFonts w:ascii="TimesNewRomanPSMT" w:hAnsi="TimesNewRomanPSMT" w:cs="TimesNewRomanPSMT"/>
-          <w:sz w:val="28"/>
-          <w:szCs w:val="28"/>
-        </w:rPr>
-      </w:pPr>
-    </w:p>
-    <w:p>
-      <w:pPr>
-        <w:autoSpaceDE w:val="0"/>
-        <w:autoSpaceDN w:val="0"/>
-        <w:adjustRightInd w:val="0"/>
-        <w:spacing w:after="0" w:line="240" w:lineRule="auto"/>
+      </w:pPr>
+      <w:r>
         <w:rPr>
           <w:rFonts w:ascii="TimesNewRomanPS-ItalicMT" w:hAnsi="TimesNewRomanPS-ItalicMT" w:cs="TimesNewRomanPS-ItalicMT"/>
           <w:i/>
           <w:iCs/>
-          <w:color w:val="000000" w:themeColor="text1"/>
-          <w:sz w:val="28"/>
-          <w:szCs w:val="28"/>
-        </w:rPr>
-      </w:pPr>
+          <w:sz w:val="28"/>
+          <w:szCs w:val="28"/>
+        </w:rPr>
+        <w:t>З будь-яких питань щодо участі у Конкурсі звертайтесь до адміністратора</w:t>
+      </w:r>
+    </w:p>
+    <w:p>
+      <w:pPr>
+        <w:autoSpaceDE w:val="0"/>
+        <w:autoSpaceDN w:val="0"/>
+        <w:adjustRightInd w:val="0"/>
+        <w:spacing w:after="0" w:line="240" w:lineRule="auto"/>
+        <w:rPr>
+          <w:rFonts w:ascii="TimesNewRomanPSMT" w:hAnsi="TimesNewRomanPSMT" w:cs="TimesNewRomanPSMT"/>
+          <w:sz w:val="28"/>
+          <w:szCs w:val="28"/>
+        </w:rPr>
+      </w:pPr>
+      <w:proofErr w:type="spellStart"/>
       <w:r>
         <w:rPr>
           <w:rFonts w:ascii="TimesNewRomanPS-ItalicMT" w:hAnsi="TimesNewRomanPS-ItalicMT" w:cs="TimesNewRomanPS-ItalicMT"/>
@@ -3270,50 +3050,24 @@
           <w:sz w:val="28"/>
           <w:szCs w:val="28"/>
         </w:rPr>
-        <w:t xml:space="preserve">З будь-яких питань щодо участі у Конкурсі звертайтесь до </w:t>
-      </w:r>
+        <w:t>тел</w:t>
+      </w:r>
+      <w:proofErr w:type="spellEnd"/>
       <w:r>
         <w:rPr>
           <w:rFonts w:ascii="TimesNewRomanPS-ItalicMT" w:hAnsi="TimesNewRomanPS-ItalicMT" w:cs="TimesNewRomanPS-ItalicMT"/>
           <w:i/>
           <w:iCs/>
-          <w:color w:val="000000" w:themeColor="text1"/>
-          <w:sz w:val="28"/>
-          <w:szCs w:val="28"/>
-        </w:rPr>
-        <w:t>адміністратора</w:t>
-      </w:r>
-    </w:p>
-    <w:p>
-      <w:pPr>
-        <w:autoSpaceDE w:val="0"/>
-        <w:autoSpaceDN w:val="0"/>
-        <w:adjustRightInd w:val="0"/>
-        <w:spacing w:after="0" w:line="240" w:lineRule="auto"/>
-        <w:rPr>
-          <w:rFonts w:ascii="TimesNewRomanPSMT" w:hAnsi="TimesNewRomanPSMT" w:cs="TimesNewRomanPSMT"/>
-          <w:color w:val="FF0000"/>
-          <w:sz w:val="28"/>
-          <w:szCs w:val="28"/>
-        </w:rPr>
-      </w:pPr>
-      <w:r>
-        <w:rPr>
-          <w:rFonts w:ascii="TimesNewRomanPS-ItalicMT" w:hAnsi="TimesNewRomanPS-ItalicMT" w:cs="TimesNewRomanPS-ItalicMT"/>
-          <w:i/>
-          <w:iCs/>
-          <w:color w:val="000000" w:themeColor="text1"/>
-          <w:sz w:val="28"/>
-          <w:szCs w:val="28"/>
-        </w:rPr>
-        <w:t>тел.</w:t>
+          <w:sz w:val="28"/>
+          <w:szCs w:val="28"/>
+        </w:rPr>
+        <w:t>.</w:t>
       </w:r>
       <w:r>
         <w:rPr>
           <w:rFonts w:cs="TimesNewRomanPS-ItalicMT"/>
           <w:i/>
           <w:iCs/>
-          <w:color w:val="FF0000"/>
           <w:sz w:val="28"/>
           <w:szCs w:val="28"/>
           <w:lang w:val="en-US"/>

</xml_diff>